<commit_message>
Fix negative shock investment factors
Previously, investment factors for the negative market shock did not
mirrow the investment factors for the positive market shock. Thus, an
increase of x in the investment factor from the neutral mean did not
have a corresponding negative shock investment factor of the neutral
mean minus x.
</commit_message>
<xml_diff>
--- a/documents/investment-factors.docx
+++ b/documents/investment-factors.docx
@@ -966,48 +966,82 @@
                 <w:szCs w:val="20"/>
                 <w:color w:val="000000"/>
               </w:rPr>
-              <w:t xml:space="preserve">0.52</w:t>
-            </w:r>
-          </w:p>
-        </w:tc>
-        <w:tc>
-          <w:tcPr>
-            <w:tcBorders>
-              <w:bottom w:val="single" w:sz="4" w:space="0" w:color="666666"/>
-              <w:top w:val="single" w:sz="4" w:space="0" w:color="666666"/>
-            </w:tcBorders>
-            <w:shd w:val="clear" w:color="auto" w:fill="FFFFFF"/>
-            <w:tcMar>
-              <w:top w:w="0" w:type="dxa"/>
-              <w:bottom w:w="0" w:type="dxa"/>
-              <w:left w:w="0" w:type="dxa"/>
-              <w:right w:w="0" w:type="dxa"/>
-            </w:tcMar>
-            <w:vAlign w:val="center"/>
-          </w:tcPr>
-          <w:p>
-            <w:pPr>
-              <w:keepNext/>
-              <w:jc w:val="center"/>
-              <w:spacing w:after="100" w:before="100" w:line="240"/>
-              <w:ind w:firstLine="0" w:left="100" w:right="100"/>
-            </w:pPr>
-            <w:r>
-              <w:rPr>
-                <w:rFonts w:ascii="Arial" w:hAnsi="Arial" w:eastAsia="Arial" w:cs="Arial"/>
-                <w:sz w:val="20"/>
-                <w:szCs w:val="20"/>
-                <w:color w:val="000000"/>
-              </w:rPr>
-              <w:t xml:space="preserve">0.50</w:t>
-            </w:r>
-          </w:p>
-        </w:tc>
-        <w:tc>
-          <w:tcPr>
-            <w:tcBorders>
-              <w:bottom w:val="single" w:sz="4" w:space="0" w:color="666666"/>
-              <w:top w:val="single" w:sz="4" w:space="0" w:color="666666"/>
+              <w:t xml:space="preserve">0.68</w:t>
+            </w:r>
+          </w:p>
+        </w:tc>
+        <w:tc>
+          <w:tcPr>
+            <w:tcBorders>
+              <w:bottom w:val="single" w:sz="4" w:space="0" w:color="666666"/>
+              <w:top w:val="single" w:sz="4" w:space="0" w:color="666666"/>
+            </w:tcBorders>
+            <w:shd w:val="clear" w:color="auto" w:fill="FFFFFF"/>
+            <w:tcMar>
+              <w:top w:w="0" w:type="dxa"/>
+              <w:bottom w:w="0" w:type="dxa"/>
+              <w:left w:w="0" w:type="dxa"/>
+              <w:right w:w="0" w:type="dxa"/>
+            </w:tcMar>
+            <w:vAlign w:val="center"/>
+          </w:tcPr>
+          <w:p>
+            <w:pPr>
+              <w:keepNext/>
+              <w:jc w:val="center"/>
+              <w:spacing w:after="100" w:before="100" w:line="240"/>
+              <w:ind w:firstLine="0" w:left="100" w:right="100"/>
+            </w:pPr>
+            <w:r>
+              <w:rPr>
+                <w:rFonts w:ascii="Arial" w:hAnsi="Arial" w:eastAsia="Arial" w:cs="Arial"/>
+                <w:sz w:val="20"/>
+                <w:szCs w:val="20"/>
+                <w:color w:val="000000"/>
+              </w:rPr>
+              <w:t xml:space="preserve">0.70</w:t>
+            </w:r>
+          </w:p>
+        </w:tc>
+        <w:tc>
+          <w:tcPr>
+            <w:tcBorders>
+              <w:bottom w:val="single" w:sz="4" w:space="0" w:color="666666"/>
+              <w:top w:val="single" w:sz="4" w:space="0" w:color="666666"/>
+            </w:tcBorders>
+            <w:shd w:val="clear" w:color="auto" w:fill="FFFFFF"/>
+            <w:tcMar>
+              <w:top w:w="0" w:type="dxa"/>
+              <w:bottom w:w="0" w:type="dxa"/>
+              <w:left w:w="0" w:type="dxa"/>
+              <w:right w:w="0" w:type="dxa"/>
+            </w:tcMar>
+            <w:vAlign w:val="center"/>
+          </w:tcPr>
+          <w:p>
+            <w:pPr>
+              <w:keepNext/>
+              <w:jc w:val="center"/>
+              <w:spacing w:after="100" w:before="100" w:line="240"/>
+              <w:ind w:firstLine="0" w:left="100" w:right="100"/>
+            </w:pPr>
+            <w:r>
+              <w:rPr>
+                <w:rFonts w:ascii="Arial" w:hAnsi="Arial" w:eastAsia="Arial" w:cs="Arial"/>
+                <w:sz w:val="20"/>
+                <w:szCs w:val="20"/>
+                <w:color w:val="000000"/>
+              </w:rPr>
+              <w:t xml:space="preserve">0.55</w:t>
+            </w:r>
+          </w:p>
+        </w:tc>
+        <w:tc>
+          <w:tcPr>
+            <w:tcBorders>
+              <w:bottom w:val="single" w:sz="4" w:space="0" w:color="666666"/>
+              <w:top w:val="single" w:sz="4" w:space="0" w:color="666666"/>
+              <w:right w:val="single" w:sz="8" w:space="0" w:color="000000"/>
             </w:tcBorders>
             <w:shd w:val="clear" w:color="auto" w:fill="FFFFFF"/>
             <w:tcMar>
@@ -1041,40 +1075,6 @@
             <w:tcBorders>
               <w:bottom w:val="single" w:sz="4" w:space="0" w:color="666666"/>
               <w:top w:val="single" w:sz="4" w:space="0" w:color="666666"/>
-              <w:right w:val="single" w:sz="8" w:space="0" w:color="000000"/>
-            </w:tcBorders>
-            <w:shd w:val="clear" w:color="auto" w:fill="FFFFFF"/>
-            <w:tcMar>
-              <w:top w:w="0" w:type="dxa"/>
-              <w:bottom w:w="0" w:type="dxa"/>
-              <w:left w:w="0" w:type="dxa"/>
-              <w:right w:w="0" w:type="dxa"/>
-            </w:tcMar>
-            <w:vAlign w:val="center"/>
-          </w:tcPr>
-          <w:p>
-            <w:pPr>
-              <w:keepNext/>
-              <w:jc w:val="center"/>
-              <w:spacing w:after="100" w:before="100" w:line="240"/>
-              <w:ind w:firstLine="0" w:left="100" w:right="100"/>
-            </w:pPr>
-            <w:r>
-              <w:rPr>
-                <w:rFonts w:ascii="Arial" w:hAnsi="Arial" w:eastAsia="Arial" w:cs="Arial"/>
-                <w:sz w:val="20"/>
-                <w:szCs w:val="20"/>
-                <w:color w:val="000000"/>
-              </w:rPr>
-              <w:t xml:space="preserve">0.55</w:t>
-            </w:r>
-          </w:p>
-        </w:tc>
-        <w:tc>
-          <w:tcPr>
-            <w:tcBorders>
-              <w:bottom w:val="single" w:sz="4" w:space="0" w:color="666666"/>
-              <w:top w:val="single" w:sz="4" w:space="0" w:color="666666"/>
               <w:left w:val="single" w:sz="8" w:space="0" w:color="000000"/>
             </w:tcBorders>
             <w:shd w:val="clear" w:color="auto" w:fill="FFFFFF"/>
@@ -1100,7 +1100,7 @@
                 <w:szCs w:val="20"/>
                 <w:color w:val="000000"/>
               </w:rPr>
-              <w:t xml:space="preserve">0.64</w:t>
+              <w:t xml:space="preserve">0.56</w:t>
             </w:r>
           </w:p>
         </w:tc>
@@ -1646,15 +1646,82 @@
                 <w:szCs w:val="20"/>
                 <w:color w:val="000000"/>
               </w:rPr>
-              <w:t xml:space="preserve">0.51</w:t>
-            </w:r>
-          </w:p>
-        </w:tc>
-        <w:tc>
-          <w:tcPr>
-            <w:tcBorders>
-              <w:bottom w:val="single" w:sz="4" w:space="0" w:color="666666"/>
-              <w:top w:val="single" w:sz="4" w:space="0" w:color="666666"/>
+              <w:t xml:space="preserve">0.69</w:t>
+            </w:r>
+          </w:p>
+        </w:tc>
+        <w:tc>
+          <w:tcPr>
+            <w:tcBorders>
+              <w:bottom w:val="single" w:sz="4" w:space="0" w:color="666666"/>
+              <w:top w:val="single" w:sz="4" w:space="0" w:color="666666"/>
+            </w:tcBorders>
+            <w:shd w:val="clear" w:color="auto" w:fill="FFFFFF"/>
+            <w:tcMar>
+              <w:top w:w="0" w:type="dxa"/>
+              <w:bottom w:w="0" w:type="dxa"/>
+              <w:left w:w="0" w:type="dxa"/>
+              <w:right w:w="0" w:type="dxa"/>
+            </w:tcMar>
+            <w:vAlign w:val="center"/>
+          </w:tcPr>
+          <w:p>
+            <w:pPr>
+              <w:keepNext/>
+              <w:jc w:val="center"/>
+              <w:spacing w:after="100" w:before="100" w:line="240"/>
+              <w:ind w:firstLine="0" w:left="100" w:right="100"/>
+            </w:pPr>
+            <w:r>
+              <w:rPr>
+                <w:rFonts w:ascii="Arial" w:hAnsi="Arial" w:eastAsia="Arial" w:cs="Arial"/>
+                <w:sz w:val="20"/>
+                <w:szCs w:val="20"/>
+                <w:color w:val="000000"/>
+              </w:rPr>
+              <w:t xml:space="preserve">0.54</w:t>
+            </w:r>
+          </w:p>
+        </w:tc>
+        <w:tc>
+          <w:tcPr>
+            <w:tcBorders>
+              <w:bottom w:val="single" w:sz="4" w:space="0" w:color="666666"/>
+              <w:top w:val="single" w:sz="4" w:space="0" w:color="666666"/>
+            </w:tcBorders>
+            <w:shd w:val="clear" w:color="auto" w:fill="FFFFFF"/>
+            <w:tcMar>
+              <w:top w:w="0" w:type="dxa"/>
+              <w:bottom w:w="0" w:type="dxa"/>
+              <w:left w:w="0" w:type="dxa"/>
+              <w:right w:w="0" w:type="dxa"/>
+            </w:tcMar>
+            <w:vAlign w:val="center"/>
+          </w:tcPr>
+          <w:p>
+            <w:pPr>
+              <w:keepNext/>
+              <w:jc w:val="center"/>
+              <w:spacing w:after="100" w:before="100" w:line="240"/>
+              <w:ind w:firstLine="0" w:left="100" w:right="100"/>
+            </w:pPr>
+            <w:r>
+              <w:rPr>
+                <w:rFonts w:ascii="Arial" w:hAnsi="Arial" w:eastAsia="Arial" w:cs="Arial"/>
+                <w:sz w:val="20"/>
+                <w:szCs w:val="20"/>
+                <w:color w:val="000000"/>
+              </w:rPr>
+              <w:t xml:space="preserve">0.60</w:t>
+            </w:r>
+          </w:p>
+        </w:tc>
+        <w:tc>
+          <w:tcPr>
+            <w:tcBorders>
+              <w:bottom w:val="single" w:sz="4" w:space="0" w:color="666666"/>
+              <w:top w:val="single" w:sz="4" w:space="0" w:color="666666"/>
+              <w:right w:val="single" w:sz="8" w:space="0" w:color="000000"/>
             </w:tcBorders>
             <w:shd w:val="clear" w:color="auto" w:fill="FFFFFF"/>
             <w:tcMar>
@@ -1688,40 +1755,7 @@
             <w:tcBorders>
               <w:bottom w:val="single" w:sz="4" w:space="0" w:color="666666"/>
               <w:top w:val="single" w:sz="4" w:space="0" w:color="666666"/>
-            </w:tcBorders>
-            <w:shd w:val="clear" w:color="auto" w:fill="FFFFFF"/>
-            <w:tcMar>
-              <w:top w:w="0" w:type="dxa"/>
-              <w:bottom w:w="0" w:type="dxa"/>
-              <w:left w:w="0" w:type="dxa"/>
-              <w:right w:w="0" w:type="dxa"/>
-            </w:tcMar>
-            <w:vAlign w:val="center"/>
-          </w:tcPr>
-          <w:p>
-            <w:pPr>
-              <w:keepNext/>
-              <w:jc w:val="center"/>
-              <w:spacing w:after="100" w:before="100" w:line="240"/>
-              <w:ind w:firstLine="0" w:left="100" w:right="100"/>
-            </w:pPr>
-            <w:r>
-              <w:rPr>
-                <w:rFonts w:ascii="Arial" w:hAnsi="Arial" w:eastAsia="Arial" w:cs="Arial"/>
-                <w:sz w:val="20"/>
-                <w:szCs w:val="20"/>
-                <w:color w:val="000000"/>
-              </w:rPr>
-              <w:t xml:space="preserve">0.60</w:t>
-            </w:r>
-          </w:p>
-        </w:tc>
-        <w:tc>
-          <w:tcPr>
-            <w:tcBorders>
-              <w:bottom w:val="single" w:sz="4" w:space="0" w:color="666666"/>
-              <w:top w:val="single" w:sz="4" w:space="0" w:color="666666"/>
-              <w:right w:val="single" w:sz="8" w:space="0" w:color="000000"/>
+              <w:left w:val="single" w:sz="8" w:space="0" w:color="000000"/>
             </w:tcBorders>
             <w:shd w:val="clear" w:color="auto" w:fill="FFFFFF"/>
             <w:tcMar>
@@ -1747,40 +1781,6 @@
                 <w:color w:val="000000"/>
               </w:rPr>
               <w:t xml:space="preserve">0.54</w:t>
-            </w:r>
-          </w:p>
-        </w:tc>
-        <w:tc>
-          <w:tcPr>
-            <w:tcBorders>
-              <w:bottom w:val="single" w:sz="4" w:space="0" w:color="666666"/>
-              <w:top w:val="single" w:sz="4" w:space="0" w:color="666666"/>
-              <w:left w:val="single" w:sz="8" w:space="0" w:color="000000"/>
-            </w:tcBorders>
-            <w:shd w:val="clear" w:color="auto" w:fill="FFFFFF"/>
-            <w:tcMar>
-              <w:top w:w="0" w:type="dxa"/>
-              <w:bottom w:w="0" w:type="dxa"/>
-              <w:left w:w="0" w:type="dxa"/>
-              <w:right w:w="0" w:type="dxa"/>
-            </w:tcMar>
-            <w:vAlign w:val="center"/>
-          </w:tcPr>
-          <w:p>
-            <w:pPr>
-              <w:keepNext/>
-              <w:jc w:val="center"/>
-              <w:spacing w:after="100" w:before="100" w:line="240"/>
-              <w:ind w:firstLine="0" w:left="100" w:right="100"/>
-            </w:pPr>
-            <w:r>
-              <w:rPr>
-                <w:rFonts w:ascii="Arial" w:hAnsi="Arial" w:eastAsia="Arial" w:cs="Arial"/>
-                <w:sz w:val="20"/>
-                <w:szCs w:val="20"/>
-                <w:color w:val="000000"/>
-              </w:rPr>
-              <w:t xml:space="preserve">0.66</w:t>
             </w:r>
           </w:p>
         </w:tc>
@@ -2326,73 +2326,73 @@
                 <w:szCs w:val="20"/>
                 <w:color w:val="000000"/>
               </w:rPr>
-              <w:t xml:space="preserve">0.68</w:t>
-            </w:r>
-          </w:p>
-        </w:tc>
-        <w:tc>
-          <w:tcPr>
-            <w:tcBorders>
-              <w:bottom w:val="single" w:sz="4" w:space="0" w:color="666666"/>
-              <w:top w:val="single" w:sz="4" w:space="0" w:color="666666"/>
-            </w:tcBorders>
-            <w:shd w:val="clear" w:color="auto" w:fill="FFFFFF"/>
-            <w:tcMar>
-              <w:top w:w="0" w:type="dxa"/>
-              <w:bottom w:w="0" w:type="dxa"/>
-              <w:left w:w="0" w:type="dxa"/>
-              <w:right w:w="0" w:type="dxa"/>
-            </w:tcMar>
-            <w:vAlign w:val="center"/>
-          </w:tcPr>
-          <w:p>
-            <w:pPr>
-              <w:keepNext/>
-              <w:jc w:val="center"/>
-              <w:spacing w:after="100" w:before="100" w:line="240"/>
-              <w:ind w:firstLine="0" w:left="100" w:right="100"/>
-            </w:pPr>
-            <w:r>
-              <w:rPr>
-                <w:rFonts w:ascii="Arial" w:hAnsi="Arial" w:eastAsia="Arial" w:cs="Arial"/>
-                <w:sz w:val="20"/>
-                <w:szCs w:val="20"/>
-                <w:color w:val="000000"/>
-              </w:rPr>
-              <w:t xml:space="preserve">0.58</w:t>
-            </w:r>
-          </w:p>
-        </w:tc>
-        <w:tc>
-          <w:tcPr>
-            <w:tcBorders>
-              <w:bottom w:val="single" w:sz="4" w:space="0" w:color="666666"/>
-              <w:top w:val="single" w:sz="4" w:space="0" w:color="666666"/>
-            </w:tcBorders>
-            <w:shd w:val="clear" w:color="auto" w:fill="FFFFFF"/>
-            <w:tcMar>
-              <w:top w:w="0" w:type="dxa"/>
-              <w:bottom w:w="0" w:type="dxa"/>
-              <w:left w:w="0" w:type="dxa"/>
-              <w:right w:w="0" w:type="dxa"/>
-            </w:tcMar>
-            <w:vAlign w:val="center"/>
-          </w:tcPr>
-          <w:p>
-            <w:pPr>
-              <w:keepNext/>
-              <w:jc w:val="center"/>
-              <w:spacing w:after="100" w:before="100" w:line="240"/>
-              <w:ind w:firstLine="0" w:left="100" w:right="100"/>
-            </w:pPr>
-            <w:r>
-              <w:rPr>
-                <w:rFonts w:ascii="Arial" w:hAnsi="Arial" w:eastAsia="Arial" w:cs="Arial"/>
-                <w:sz w:val="20"/>
-                <w:szCs w:val="20"/>
-                <w:color w:val="000000"/>
-              </w:rPr>
-              <w:t xml:space="preserve">0.63</w:t>
+              <w:t xml:space="preserve">0.52</w:t>
+            </w:r>
+          </w:p>
+        </w:tc>
+        <w:tc>
+          <w:tcPr>
+            <w:tcBorders>
+              <w:bottom w:val="single" w:sz="4" w:space="0" w:color="666666"/>
+              <w:top w:val="single" w:sz="4" w:space="0" w:color="666666"/>
+            </w:tcBorders>
+            <w:shd w:val="clear" w:color="auto" w:fill="FFFFFF"/>
+            <w:tcMar>
+              <w:top w:w="0" w:type="dxa"/>
+              <w:bottom w:w="0" w:type="dxa"/>
+              <w:left w:w="0" w:type="dxa"/>
+              <w:right w:w="0" w:type="dxa"/>
+            </w:tcMar>
+            <w:vAlign w:val="center"/>
+          </w:tcPr>
+          <w:p>
+            <w:pPr>
+              <w:keepNext/>
+              <w:jc w:val="center"/>
+              <w:spacing w:after="100" w:before="100" w:line="240"/>
+              <w:ind w:firstLine="0" w:left="100" w:right="100"/>
+            </w:pPr>
+            <w:r>
+              <w:rPr>
+                <w:rFonts w:ascii="Arial" w:hAnsi="Arial" w:eastAsia="Arial" w:cs="Arial"/>
+                <w:sz w:val="20"/>
+                <w:szCs w:val="20"/>
+                <w:color w:val="000000"/>
+              </w:rPr>
+              <w:t xml:space="preserve">0.62</w:t>
+            </w:r>
+          </w:p>
+        </w:tc>
+        <w:tc>
+          <w:tcPr>
+            <w:tcBorders>
+              <w:bottom w:val="single" w:sz="4" w:space="0" w:color="666666"/>
+              <w:top w:val="single" w:sz="4" w:space="0" w:color="666666"/>
+            </w:tcBorders>
+            <w:shd w:val="clear" w:color="auto" w:fill="FFFFFF"/>
+            <w:tcMar>
+              <w:top w:w="0" w:type="dxa"/>
+              <w:bottom w:w="0" w:type="dxa"/>
+              <w:left w:w="0" w:type="dxa"/>
+              <w:right w:w="0" w:type="dxa"/>
+            </w:tcMar>
+            <w:vAlign w:val="center"/>
+          </w:tcPr>
+          <w:p>
+            <w:pPr>
+              <w:keepNext/>
+              <w:jc w:val="center"/>
+              <w:spacing w:after="100" w:before="100" w:line="240"/>
+              <w:ind w:firstLine="0" w:left="100" w:right="100"/>
+            </w:pPr>
+            <w:r>
+              <w:rPr>
+                <w:rFonts w:ascii="Arial" w:hAnsi="Arial" w:eastAsia="Arial" w:cs="Arial"/>
+                <w:sz w:val="20"/>
+                <w:szCs w:val="20"/>
+                <w:color w:val="000000"/>
+              </w:rPr>
+              <w:t xml:space="preserve">0.57</w:t>
             </w:r>
           </w:p>
         </w:tc>
@@ -2426,7 +2426,7 @@
                 <w:szCs w:val="20"/>
                 <w:color w:val="000000"/>
               </w:rPr>
-              <w:t xml:space="preserve">0.75</w:t>
+              <w:t xml:space="preserve">0.45</w:t>
             </w:r>
           </w:p>
         </w:tc>
@@ -2460,7 +2460,7 @@
                 <w:szCs w:val="20"/>
                 <w:color w:val="000000"/>
               </w:rPr>
-              <w:t xml:space="preserve">0.61</w:t>
+              <w:t xml:space="preserve">0.59</w:t>
             </w:r>
           </w:p>
         </w:tc>
@@ -3006,6 +3006,72 @@
                 <w:szCs w:val="20"/>
                 <w:color w:val="000000"/>
               </w:rPr>
+              <w:t xml:space="preserve">0.65</w:t>
+            </w:r>
+          </w:p>
+        </w:tc>
+        <w:tc>
+          <w:tcPr>
+            <w:tcBorders>
+              <w:bottom w:val="single" w:sz="4" w:space="0" w:color="666666"/>
+              <w:top w:val="single" w:sz="4" w:space="0" w:color="666666"/>
+            </w:tcBorders>
+            <w:shd w:val="clear" w:color="auto" w:fill="FFFFFF"/>
+            <w:tcMar>
+              <w:top w:w="0" w:type="dxa"/>
+              <w:bottom w:w="0" w:type="dxa"/>
+              <w:left w:w="0" w:type="dxa"/>
+              <w:right w:w="0" w:type="dxa"/>
+            </w:tcMar>
+            <w:vAlign w:val="center"/>
+          </w:tcPr>
+          <w:p>
+            <w:pPr>
+              <w:keepNext/>
+              <w:jc w:val="center"/>
+              <w:spacing w:after="100" w:before="100" w:line="240"/>
+              <w:ind w:firstLine="0" w:left="100" w:right="100"/>
+            </w:pPr>
+            <w:r>
+              <w:rPr>
+                <w:rFonts w:ascii="Arial" w:hAnsi="Arial" w:eastAsia="Arial" w:cs="Arial"/>
+                <w:sz w:val="20"/>
+                <w:szCs w:val="20"/>
+                <w:color w:val="000000"/>
+              </w:rPr>
+              <w:t xml:space="preserve">0.72</w:t>
+            </w:r>
+          </w:p>
+        </w:tc>
+        <w:tc>
+          <w:tcPr>
+            <w:tcBorders>
+              <w:bottom w:val="single" w:sz="4" w:space="0" w:color="666666"/>
+              <w:top w:val="single" w:sz="4" w:space="0" w:color="666666"/>
+            </w:tcBorders>
+            <w:shd w:val="clear" w:color="auto" w:fill="FFFFFF"/>
+            <w:tcMar>
+              <w:top w:w="0" w:type="dxa"/>
+              <w:bottom w:w="0" w:type="dxa"/>
+              <w:left w:w="0" w:type="dxa"/>
+              <w:right w:w="0" w:type="dxa"/>
+            </w:tcMar>
+            <w:vAlign w:val="center"/>
+          </w:tcPr>
+          <w:p>
+            <w:pPr>
+              <w:keepNext/>
+              <w:jc w:val="center"/>
+              <w:spacing w:after="100" w:before="100" w:line="240"/>
+              <w:ind w:firstLine="0" w:left="100" w:right="100"/>
+            </w:pPr>
+            <w:r>
+              <w:rPr>
+                <w:rFonts w:ascii="Arial" w:hAnsi="Arial" w:eastAsia="Arial" w:cs="Arial"/>
+                <w:sz w:val="20"/>
+                <w:szCs w:val="20"/>
+                <w:color w:val="000000"/>
+              </w:rPr>
               <w:t xml:space="preserve">0.55</w:t>
             </w:r>
           </w:p>
@@ -3015,72 +3081,6 @@
             <w:tcBorders>
               <w:bottom w:val="single" w:sz="4" w:space="0" w:color="666666"/>
               <w:top w:val="single" w:sz="4" w:space="0" w:color="666666"/>
-            </w:tcBorders>
-            <w:shd w:val="clear" w:color="auto" w:fill="FFFFFF"/>
-            <w:tcMar>
-              <w:top w:w="0" w:type="dxa"/>
-              <w:bottom w:w="0" w:type="dxa"/>
-              <w:left w:w="0" w:type="dxa"/>
-              <w:right w:w="0" w:type="dxa"/>
-            </w:tcMar>
-            <w:vAlign w:val="center"/>
-          </w:tcPr>
-          <w:p>
-            <w:pPr>
-              <w:keepNext/>
-              <w:jc w:val="center"/>
-              <w:spacing w:after="100" w:before="100" w:line="240"/>
-              <w:ind w:firstLine="0" w:left="100" w:right="100"/>
-            </w:pPr>
-            <w:r>
-              <w:rPr>
-                <w:rFonts w:ascii="Arial" w:hAnsi="Arial" w:eastAsia="Arial" w:cs="Arial"/>
-                <w:sz w:val="20"/>
-                <w:szCs w:val="20"/>
-                <w:color w:val="000000"/>
-              </w:rPr>
-              <w:t xml:space="preserve">0.48</w:t>
-            </w:r>
-          </w:p>
-        </w:tc>
-        <w:tc>
-          <w:tcPr>
-            <w:tcBorders>
-              <w:bottom w:val="single" w:sz="4" w:space="0" w:color="666666"/>
-              <w:top w:val="single" w:sz="4" w:space="0" w:color="666666"/>
-            </w:tcBorders>
-            <w:shd w:val="clear" w:color="auto" w:fill="FFFFFF"/>
-            <w:tcMar>
-              <w:top w:w="0" w:type="dxa"/>
-              <w:bottom w:w="0" w:type="dxa"/>
-              <w:left w:w="0" w:type="dxa"/>
-              <w:right w:w="0" w:type="dxa"/>
-            </w:tcMar>
-            <w:vAlign w:val="center"/>
-          </w:tcPr>
-          <w:p>
-            <w:pPr>
-              <w:keepNext/>
-              <w:jc w:val="center"/>
-              <w:spacing w:after="100" w:before="100" w:line="240"/>
-              <w:ind w:firstLine="0" w:left="100" w:right="100"/>
-            </w:pPr>
-            <w:r>
-              <w:rPr>
-                <w:rFonts w:ascii="Arial" w:hAnsi="Arial" w:eastAsia="Arial" w:cs="Arial"/>
-                <w:sz w:val="20"/>
-                <w:szCs w:val="20"/>
-                <w:color w:val="000000"/>
-              </w:rPr>
-              <w:t xml:space="preserve">0.65</w:t>
-            </w:r>
-          </w:p>
-        </w:tc>
-        <w:tc>
-          <w:tcPr>
-            <w:tcBorders>
-              <w:bottom w:val="single" w:sz="4" w:space="0" w:color="666666"/>
-              <w:top w:val="single" w:sz="4" w:space="0" w:color="666666"/>
               <w:right w:val="single" w:sz="8" w:space="0" w:color="000000"/>
             </w:tcBorders>
             <w:shd w:val="clear" w:color="auto" w:fill="FFFFFF"/>
@@ -3140,7 +3140,7 @@
                 <w:szCs w:val="20"/>
                 <w:color w:val="000000"/>
               </w:rPr>
-              <w:t xml:space="preserve">0.67</w:t>
+              <w:t xml:space="preserve">0.53</w:t>
             </w:r>
           </w:p>
         </w:tc>
@@ -3686,73 +3686,73 @@
                 <w:szCs w:val="20"/>
                 <w:color w:val="000000"/>
               </w:rPr>
-              <w:t xml:space="preserve">0.40</w:t>
-            </w:r>
-          </w:p>
-        </w:tc>
-        <w:tc>
-          <w:tcPr>
-            <w:tcBorders>
-              <w:bottom w:val="single" w:sz="4" w:space="0" w:color="666666"/>
-              <w:top w:val="single" w:sz="4" w:space="0" w:color="666666"/>
-            </w:tcBorders>
-            <w:shd w:val="clear" w:color="auto" w:fill="FFFFFF"/>
-            <w:tcMar>
-              <w:top w:w="0" w:type="dxa"/>
-              <w:bottom w:w="0" w:type="dxa"/>
-              <w:left w:w="0" w:type="dxa"/>
-              <w:right w:w="0" w:type="dxa"/>
-            </w:tcMar>
-            <w:vAlign w:val="center"/>
-          </w:tcPr>
-          <w:p>
-            <w:pPr>
-              <w:keepNext/>
-              <w:jc w:val="center"/>
-              <w:spacing w:after="100" w:before="100" w:line="240"/>
-              <w:ind w:firstLine="0" w:left="100" w:right="100"/>
-            </w:pPr>
-            <w:r>
-              <w:rPr>
-                <w:rFonts w:ascii="Arial" w:hAnsi="Arial" w:eastAsia="Arial" w:cs="Arial"/>
-                <w:sz w:val="20"/>
-                <w:szCs w:val="20"/>
-                <w:color w:val="000000"/>
-              </w:rPr>
-              <w:t xml:space="preserve">0.78</w:t>
-            </w:r>
-          </w:p>
-        </w:tc>
-        <w:tc>
-          <w:tcPr>
-            <w:tcBorders>
-              <w:bottom w:val="single" w:sz="4" w:space="0" w:color="666666"/>
-              <w:top w:val="single" w:sz="4" w:space="0" w:color="666666"/>
-            </w:tcBorders>
-            <w:shd w:val="clear" w:color="auto" w:fill="FFFFFF"/>
-            <w:tcMar>
-              <w:top w:w="0" w:type="dxa"/>
-              <w:bottom w:w="0" w:type="dxa"/>
-              <w:left w:w="0" w:type="dxa"/>
-              <w:right w:w="0" w:type="dxa"/>
-            </w:tcMar>
-            <w:vAlign w:val="center"/>
-          </w:tcPr>
-          <w:p>
-            <w:pPr>
-              <w:keepNext/>
-              <w:jc w:val="center"/>
-              <w:spacing w:after="100" w:before="100" w:line="240"/>
-              <w:ind w:firstLine="0" w:left="100" w:right="100"/>
-            </w:pPr>
-            <w:r>
-              <w:rPr>
-                <w:rFonts w:ascii="Arial" w:hAnsi="Arial" w:eastAsia="Arial" w:cs="Arial"/>
-                <w:sz w:val="20"/>
-                <w:szCs w:val="20"/>
-                <w:color w:val="000000"/>
-              </w:rPr>
-              <w:t xml:space="preserve">0.55</w:t>
+              <w:t xml:space="preserve">0.80</w:t>
+            </w:r>
+          </w:p>
+        </w:tc>
+        <w:tc>
+          <w:tcPr>
+            <w:tcBorders>
+              <w:bottom w:val="single" w:sz="4" w:space="0" w:color="666666"/>
+              <w:top w:val="single" w:sz="4" w:space="0" w:color="666666"/>
+            </w:tcBorders>
+            <w:shd w:val="clear" w:color="auto" w:fill="FFFFFF"/>
+            <w:tcMar>
+              <w:top w:w="0" w:type="dxa"/>
+              <w:bottom w:w="0" w:type="dxa"/>
+              <w:left w:w="0" w:type="dxa"/>
+              <w:right w:w="0" w:type="dxa"/>
+            </w:tcMar>
+            <w:vAlign w:val="center"/>
+          </w:tcPr>
+          <w:p>
+            <w:pPr>
+              <w:keepNext/>
+              <w:jc w:val="center"/>
+              <w:spacing w:after="100" w:before="100" w:line="240"/>
+              <w:ind w:firstLine="0" w:left="100" w:right="100"/>
+            </w:pPr>
+            <w:r>
+              <w:rPr>
+                <w:rFonts w:ascii="Arial" w:hAnsi="Arial" w:eastAsia="Arial" w:cs="Arial"/>
+                <w:sz w:val="20"/>
+                <w:szCs w:val="20"/>
+                <w:color w:val="000000"/>
+              </w:rPr>
+              <w:t xml:space="preserve">0.42</w:t>
+            </w:r>
+          </w:p>
+        </w:tc>
+        <w:tc>
+          <w:tcPr>
+            <w:tcBorders>
+              <w:bottom w:val="single" w:sz="4" w:space="0" w:color="666666"/>
+              <w:top w:val="single" w:sz="4" w:space="0" w:color="666666"/>
+            </w:tcBorders>
+            <w:shd w:val="clear" w:color="auto" w:fill="FFFFFF"/>
+            <w:tcMar>
+              <w:top w:w="0" w:type="dxa"/>
+              <w:bottom w:w="0" w:type="dxa"/>
+              <w:left w:w="0" w:type="dxa"/>
+              <w:right w:w="0" w:type="dxa"/>
+            </w:tcMar>
+            <w:vAlign w:val="center"/>
+          </w:tcPr>
+          <w:p>
+            <w:pPr>
+              <w:keepNext/>
+              <w:jc w:val="center"/>
+              <w:spacing w:after="100" w:before="100" w:line="240"/>
+              <w:ind w:firstLine="0" w:left="100" w:right="100"/>
+            </w:pPr>
+            <w:r>
+              <w:rPr>
+                <w:rFonts w:ascii="Arial" w:hAnsi="Arial" w:eastAsia="Arial" w:cs="Arial"/>
+                <w:sz w:val="20"/>
+                <w:szCs w:val="20"/>
+                <w:color w:val="000000"/>
+              </w:rPr>
+              <w:t xml:space="preserve">0.65</w:t>
             </w:r>
           </w:p>
         </w:tc>
@@ -3786,7 +3786,7 @@
                 <w:szCs w:val="20"/>
                 <w:color w:val="000000"/>
               </w:rPr>
-              <w:t xml:space="preserve">0.72</w:t>
+              <w:t xml:space="preserve">0.48</w:t>
             </w:r>
           </w:p>
         </w:tc>
@@ -3820,7 +3820,7 @@
                 <w:szCs w:val="20"/>
                 <w:color w:val="000000"/>
               </w:rPr>
-              <w:t xml:space="preserve">0.56</w:t>
+              <w:t xml:space="preserve">0.64</w:t>
             </w:r>
           </w:p>
         </w:tc>
@@ -4366,73 +4366,73 @@
                 <w:szCs w:val="20"/>
                 <w:color w:val="000000"/>
               </w:rPr>
-              <w:t xml:space="preserve">0.47</w:t>
-            </w:r>
-          </w:p>
-        </w:tc>
-        <w:tc>
-          <w:tcPr>
-            <w:tcBorders>
-              <w:bottom w:val="single" w:sz="4" w:space="0" w:color="666666"/>
-              <w:top w:val="single" w:sz="4" w:space="0" w:color="666666"/>
-            </w:tcBorders>
-            <w:shd w:val="clear" w:color="auto" w:fill="FFFFFF"/>
-            <w:tcMar>
-              <w:top w:w="0" w:type="dxa"/>
-              <w:bottom w:w="0" w:type="dxa"/>
-              <w:left w:w="0" w:type="dxa"/>
-              <w:right w:w="0" w:type="dxa"/>
-            </w:tcMar>
-            <w:vAlign w:val="center"/>
-          </w:tcPr>
-          <w:p>
-            <w:pPr>
-              <w:keepNext/>
-              <w:jc w:val="center"/>
-              <w:spacing w:after="100" w:before="100" w:line="240"/>
-              <w:ind w:firstLine="0" w:left="100" w:right="100"/>
-            </w:pPr>
-            <w:r>
-              <w:rPr>
-                <w:rFonts w:ascii="Arial" w:hAnsi="Arial" w:eastAsia="Arial" w:cs="Arial"/>
-                <w:sz w:val="20"/>
-                <w:szCs w:val="20"/>
-                <w:color w:val="000000"/>
-              </w:rPr>
-              <w:t xml:space="preserve">0.71</w:t>
-            </w:r>
-          </w:p>
-        </w:tc>
-        <w:tc>
-          <w:tcPr>
-            <w:tcBorders>
-              <w:bottom w:val="single" w:sz="4" w:space="0" w:color="666666"/>
-              <w:top w:val="single" w:sz="4" w:space="0" w:color="666666"/>
-            </w:tcBorders>
-            <w:shd w:val="clear" w:color="auto" w:fill="FFFFFF"/>
-            <w:tcMar>
-              <w:top w:w="0" w:type="dxa"/>
-              <w:bottom w:w="0" w:type="dxa"/>
-              <w:left w:w="0" w:type="dxa"/>
-              <w:right w:w="0" w:type="dxa"/>
-            </w:tcMar>
-            <w:vAlign w:val="center"/>
-          </w:tcPr>
-          <w:p>
-            <w:pPr>
-              <w:keepNext/>
-              <w:jc w:val="center"/>
-              <w:spacing w:after="100" w:before="100" w:line="240"/>
-              <w:ind w:firstLine="0" w:left="100" w:right="100"/>
-            </w:pPr>
-            <w:r>
-              <w:rPr>
-                <w:rFonts w:ascii="Arial" w:hAnsi="Arial" w:eastAsia="Arial" w:cs="Arial"/>
-                <w:sz w:val="20"/>
-                <w:szCs w:val="20"/>
-                <w:color w:val="000000"/>
-              </w:rPr>
-              <w:t xml:space="preserve">0.76</w:t>
+              <w:t xml:space="preserve">0.73</w:t>
+            </w:r>
+          </w:p>
+        </w:tc>
+        <w:tc>
+          <w:tcPr>
+            <w:tcBorders>
+              <w:bottom w:val="single" w:sz="4" w:space="0" w:color="666666"/>
+              <w:top w:val="single" w:sz="4" w:space="0" w:color="666666"/>
+            </w:tcBorders>
+            <w:shd w:val="clear" w:color="auto" w:fill="FFFFFF"/>
+            <w:tcMar>
+              <w:top w:w="0" w:type="dxa"/>
+              <w:bottom w:w="0" w:type="dxa"/>
+              <w:left w:w="0" w:type="dxa"/>
+              <w:right w:w="0" w:type="dxa"/>
+            </w:tcMar>
+            <w:vAlign w:val="center"/>
+          </w:tcPr>
+          <w:p>
+            <w:pPr>
+              <w:keepNext/>
+              <w:jc w:val="center"/>
+              <w:spacing w:after="100" w:before="100" w:line="240"/>
+              <w:ind w:firstLine="0" w:left="100" w:right="100"/>
+            </w:pPr>
+            <w:r>
+              <w:rPr>
+                <w:rFonts w:ascii="Arial" w:hAnsi="Arial" w:eastAsia="Arial" w:cs="Arial"/>
+                <w:sz w:val="20"/>
+                <w:szCs w:val="20"/>
+                <w:color w:val="000000"/>
+              </w:rPr>
+              <w:t xml:space="preserve">0.49</w:t>
+            </w:r>
+          </w:p>
+        </w:tc>
+        <w:tc>
+          <w:tcPr>
+            <w:tcBorders>
+              <w:bottom w:val="single" w:sz="4" w:space="0" w:color="666666"/>
+              <w:top w:val="single" w:sz="4" w:space="0" w:color="666666"/>
+            </w:tcBorders>
+            <w:shd w:val="clear" w:color="auto" w:fill="FFFFFF"/>
+            <w:tcMar>
+              <w:top w:w="0" w:type="dxa"/>
+              <w:bottom w:w="0" w:type="dxa"/>
+              <w:left w:w="0" w:type="dxa"/>
+              <w:right w:w="0" w:type="dxa"/>
+            </w:tcMar>
+            <w:vAlign w:val="center"/>
+          </w:tcPr>
+          <w:p>
+            <w:pPr>
+              <w:keepNext/>
+              <w:jc w:val="center"/>
+              <w:spacing w:after="100" w:before="100" w:line="240"/>
+              <w:ind w:firstLine="0" w:left="100" w:right="100"/>
+            </w:pPr>
+            <w:r>
+              <w:rPr>
+                <w:rFonts w:ascii="Arial" w:hAnsi="Arial" w:eastAsia="Arial" w:cs="Arial"/>
+                <w:sz w:val="20"/>
+                <w:szCs w:val="20"/>
+                <w:color w:val="000000"/>
+              </w:rPr>
+              <w:t xml:space="preserve">0.44</w:t>
             </w:r>
           </w:p>
         </w:tc>
@@ -4466,41 +4466,41 @@
                 <w:szCs w:val="20"/>
                 <w:color w:val="000000"/>
               </w:rPr>
+              <w:t xml:space="preserve">0.70</w:t>
+            </w:r>
+          </w:p>
+        </w:tc>
+        <w:tc>
+          <w:tcPr>
+            <w:tcBorders>
+              <w:bottom w:val="single" w:sz="4" w:space="0" w:color="666666"/>
+              <w:top w:val="single" w:sz="4" w:space="0" w:color="666666"/>
+              <w:left w:val="single" w:sz="8" w:space="0" w:color="000000"/>
+            </w:tcBorders>
+            <w:shd w:val="clear" w:color="auto" w:fill="FFFFFF"/>
+            <w:tcMar>
+              <w:top w:w="0" w:type="dxa"/>
+              <w:bottom w:w="0" w:type="dxa"/>
+              <w:left w:w="0" w:type="dxa"/>
+              <w:right w:w="0" w:type="dxa"/>
+            </w:tcMar>
+            <w:vAlign w:val="center"/>
+          </w:tcPr>
+          <w:p>
+            <w:pPr>
+              <w:keepNext/>
+              <w:jc w:val="center"/>
+              <w:spacing w:after="100" w:before="100" w:line="240"/>
+              <w:ind w:firstLine="0" w:left="100" w:right="100"/>
+            </w:pPr>
+            <w:r>
+              <w:rPr>
+                <w:rFonts w:ascii="Arial" w:hAnsi="Arial" w:eastAsia="Arial" w:cs="Arial"/>
+                <w:sz w:val="20"/>
+                <w:szCs w:val="20"/>
+                <w:color w:val="000000"/>
+              </w:rPr>
               <w:t xml:space="preserve">0.50</w:t>
-            </w:r>
-          </w:p>
-        </w:tc>
-        <w:tc>
-          <w:tcPr>
-            <w:tcBorders>
-              <w:bottom w:val="single" w:sz="4" w:space="0" w:color="666666"/>
-              <w:top w:val="single" w:sz="4" w:space="0" w:color="666666"/>
-              <w:left w:val="single" w:sz="8" w:space="0" w:color="000000"/>
-            </w:tcBorders>
-            <w:shd w:val="clear" w:color="auto" w:fill="FFFFFF"/>
-            <w:tcMar>
-              <w:top w:w="0" w:type="dxa"/>
-              <w:bottom w:w="0" w:type="dxa"/>
-              <w:left w:w="0" w:type="dxa"/>
-              <w:right w:w="0" w:type="dxa"/>
-            </w:tcMar>
-            <w:vAlign w:val="center"/>
-          </w:tcPr>
-          <w:p>
-            <w:pPr>
-              <w:keepNext/>
-              <w:jc w:val="center"/>
-              <w:spacing w:after="100" w:before="100" w:line="240"/>
-              <w:ind w:firstLine="0" w:left="100" w:right="100"/>
-            </w:pPr>
-            <w:r>
-              <w:rPr>
-                <w:rFonts w:ascii="Arial" w:hAnsi="Arial" w:eastAsia="Arial" w:cs="Arial"/>
-                <w:sz w:val="20"/>
-                <w:szCs w:val="20"/>
-                <w:color w:val="000000"/>
-              </w:rPr>
-              <w:t xml:space="preserve">0.70</w:t>
             </w:r>
           </w:p>
         </w:tc>
@@ -5046,73 +5046,73 @@
                 <w:szCs w:val="20"/>
                 <w:color w:val="000000"/>
               </w:rPr>
-              <w:t xml:space="preserve">0.72</w:t>
-            </w:r>
-          </w:p>
-        </w:tc>
-        <w:tc>
-          <w:tcPr>
-            <w:tcBorders>
-              <w:bottom w:val="single" w:sz="4" w:space="0" w:color="666666"/>
-              <w:top w:val="single" w:sz="4" w:space="0" w:color="666666"/>
-            </w:tcBorders>
-            <w:shd w:val="clear" w:color="auto" w:fill="FFFFFF"/>
-            <w:tcMar>
-              <w:top w:w="0" w:type="dxa"/>
-              <w:bottom w:w="0" w:type="dxa"/>
-              <w:left w:w="0" w:type="dxa"/>
-              <w:right w:w="0" w:type="dxa"/>
-            </w:tcMar>
-            <w:vAlign w:val="center"/>
-          </w:tcPr>
-          <w:p>
-            <w:pPr>
-              <w:keepNext/>
-              <w:jc w:val="center"/>
-              <w:spacing w:after="100" w:before="100" w:line="240"/>
-              <w:ind w:firstLine="0" w:left="100" w:right="100"/>
-            </w:pPr>
-            <w:r>
-              <w:rPr>
-                <w:rFonts w:ascii="Arial" w:hAnsi="Arial" w:eastAsia="Arial" w:cs="Arial"/>
-                <w:sz w:val="20"/>
-                <w:szCs w:val="20"/>
-                <w:color w:val="000000"/>
-              </w:rPr>
-              <w:t xml:space="preserve">0.36</w:t>
-            </w:r>
-          </w:p>
-        </w:tc>
-        <w:tc>
-          <w:tcPr>
-            <w:tcBorders>
-              <w:bottom w:val="single" w:sz="4" w:space="0" w:color="666666"/>
-              <w:top w:val="single" w:sz="4" w:space="0" w:color="666666"/>
-            </w:tcBorders>
-            <w:shd w:val="clear" w:color="auto" w:fill="FFFFFF"/>
-            <w:tcMar>
-              <w:top w:w="0" w:type="dxa"/>
-              <w:bottom w:w="0" w:type="dxa"/>
-              <w:left w:w="0" w:type="dxa"/>
-              <w:right w:w="0" w:type="dxa"/>
-            </w:tcMar>
-            <w:vAlign w:val="center"/>
-          </w:tcPr>
-          <w:p>
-            <w:pPr>
-              <w:keepNext/>
-              <w:jc w:val="center"/>
-              <w:spacing w:after="100" w:before="100" w:line="240"/>
-              <w:ind w:firstLine="0" w:left="100" w:right="100"/>
-            </w:pPr>
-            <w:r>
-              <w:rPr>
-                <w:rFonts w:ascii="Arial" w:hAnsi="Arial" w:eastAsia="Arial" w:cs="Arial"/>
-                <w:sz w:val="20"/>
-                <w:szCs w:val="20"/>
-                <w:color w:val="000000"/>
-              </w:rPr>
-              <w:t xml:space="preserve">0.39</w:t>
+              <w:t xml:space="preserve">0.48</w:t>
+            </w:r>
+          </w:p>
+        </w:tc>
+        <w:tc>
+          <w:tcPr>
+            <w:tcBorders>
+              <w:bottom w:val="single" w:sz="4" w:space="0" w:color="666666"/>
+              <w:top w:val="single" w:sz="4" w:space="0" w:color="666666"/>
+            </w:tcBorders>
+            <w:shd w:val="clear" w:color="auto" w:fill="FFFFFF"/>
+            <w:tcMar>
+              <w:top w:w="0" w:type="dxa"/>
+              <w:bottom w:w="0" w:type="dxa"/>
+              <w:left w:w="0" w:type="dxa"/>
+              <w:right w:w="0" w:type="dxa"/>
+            </w:tcMar>
+            <w:vAlign w:val="center"/>
+          </w:tcPr>
+          <w:p>
+            <w:pPr>
+              <w:keepNext/>
+              <w:jc w:val="center"/>
+              <w:spacing w:after="100" w:before="100" w:line="240"/>
+              <w:ind w:firstLine="0" w:left="100" w:right="100"/>
+            </w:pPr>
+            <w:r>
+              <w:rPr>
+                <w:rFonts w:ascii="Arial" w:hAnsi="Arial" w:eastAsia="Arial" w:cs="Arial"/>
+                <w:sz w:val="20"/>
+                <w:szCs w:val="20"/>
+                <w:color w:val="000000"/>
+              </w:rPr>
+              <w:t xml:space="preserve">0.84</w:t>
+            </w:r>
+          </w:p>
+        </w:tc>
+        <w:tc>
+          <w:tcPr>
+            <w:tcBorders>
+              <w:bottom w:val="single" w:sz="4" w:space="0" w:color="666666"/>
+              <w:top w:val="single" w:sz="4" w:space="0" w:color="666666"/>
+            </w:tcBorders>
+            <w:shd w:val="clear" w:color="auto" w:fill="FFFFFF"/>
+            <w:tcMar>
+              <w:top w:w="0" w:type="dxa"/>
+              <w:bottom w:w="0" w:type="dxa"/>
+              <w:left w:w="0" w:type="dxa"/>
+              <w:right w:w="0" w:type="dxa"/>
+            </w:tcMar>
+            <w:vAlign w:val="center"/>
+          </w:tcPr>
+          <w:p>
+            <w:pPr>
+              <w:keepNext/>
+              <w:jc w:val="center"/>
+              <w:spacing w:after="100" w:before="100" w:line="240"/>
+              <w:ind w:firstLine="0" w:left="100" w:right="100"/>
+            </w:pPr>
+            <w:r>
+              <w:rPr>
+                <w:rFonts w:ascii="Arial" w:hAnsi="Arial" w:eastAsia="Arial" w:cs="Arial"/>
+                <w:sz w:val="20"/>
+                <w:szCs w:val="20"/>
+                <w:color w:val="000000"/>
+              </w:rPr>
+              <w:t xml:space="preserve">0.81</w:t>
             </w:r>
           </w:p>
         </w:tc>
@@ -5146,7 +5146,7 @@
                 <w:szCs w:val="20"/>
                 <w:color w:val="000000"/>
               </w:rPr>
-              <w:t xml:space="preserve">0.61</w:t>
+              <w:t xml:space="preserve">0.59</w:t>
             </w:r>
           </w:p>
         </w:tc>
@@ -5180,7 +5180,7 @@
                 <w:szCs w:val="20"/>
                 <w:color w:val="000000"/>
               </w:rPr>
-              <w:t xml:space="preserve">0.38</w:t>
+              <w:t xml:space="preserve">0.82</w:t>
             </w:r>
           </w:p>
         </w:tc>
@@ -5726,73 +5726,73 @@
                 <w:szCs w:val="20"/>
                 <w:color w:val="000000"/>
               </w:rPr>
-              <w:t xml:space="preserve">0.56</w:t>
-            </w:r>
-          </w:p>
-        </w:tc>
-        <w:tc>
-          <w:tcPr>
-            <w:tcBorders>
-              <w:bottom w:val="single" w:sz="4" w:space="0" w:color="666666"/>
-              <w:top w:val="single" w:sz="4" w:space="0" w:color="666666"/>
-            </w:tcBorders>
-            <w:shd w:val="clear" w:color="auto" w:fill="FFFFFF"/>
-            <w:tcMar>
-              <w:top w:w="0" w:type="dxa"/>
-              <w:bottom w:w="0" w:type="dxa"/>
-              <w:left w:w="0" w:type="dxa"/>
-              <w:right w:w="0" w:type="dxa"/>
-            </w:tcMar>
-            <w:vAlign w:val="center"/>
-          </w:tcPr>
-          <w:p>
-            <w:pPr>
-              <w:keepNext/>
-              <w:jc w:val="center"/>
-              <w:spacing w:after="100" w:before="100" w:line="240"/>
-              <w:ind w:firstLine="0" w:left="100" w:right="100"/>
-            </w:pPr>
-            <w:r>
-              <w:rPr>
-                <w:rFonts w:ascii="Arial" w:hAnsi="Arial" w:eastAsia="Arial" w:cs="Arial"/>
-                <w:sz w:val="20"/>
-                <w:szCs w:val="20"/>
-                <w:color w:val="000000"/>
-              </w:rPr>
-              <w:t xml:space="preserve">0.51</w:t>
-            </w:r>
-          </w:p>
-        </w:tc>
-        <w:tc>
-          <w:tcPr>
-            <w:tcBorders>
-              <w:bottom w:val="single" w:sz="4" w:space="0" w:color="666666"/>
-              <w:top w:val="single" w:sz="4" w:space="0" w:color="666666"/>
-            </w:tcBorders>
-            <w:shd w:val="clear" w:color="auto" w:fill="FFFFFF"/>
-            <w:tcMar>
-              <w:top w:w="0" w:type="dxa"/>
-              <w:bottom w:w="0" w:type="dxa"/>
-              <w:left w:w="0" w:type="dxa"/>
-              <w:right w:w="0" w:type="dxa"/>
-            </w:tcMar>
-            <w:vAlign w:val="center"/>
-          </w:tcPr>
-          <w:p>
-            <w:pPr>
-              <w:keepNext/>
-              <w:jc w:val="center"/>
-              <w:spacing w:after="100" w:before="100" w:line="240"/>
-              <w:ind w:firstLine="0" w:left="100" w:right="100"/>
-            </w:pPr>
-            <w:r>
-              <w:rPr>
-                <w:rFonts w:ascii="Arial" w:hAnsi="Arial" w:eastAsia="Arial" w:cs="Arial"/>
-                <w:sz w:val="20"/>
-                <w:szCs w:val="20"/>
-                <w:color w:val="000000"/>
-              </w:rPr>
-              <w:t xml:space="preserve">0.48</w:t>
+              <w:t xml:space="preserve">0.64</w:t>
+            </w:r>
+          </w:p>
+        </w:tc>
+        <w:tc>
+          <w:tcPr>
+            <w:tcBorders>
+              <w:bottom w:val="single" w:sz="4" w:space="0" w:color="666666"/>
+              <w:top w:val="single" w:sz="4" w:space="0" w:color="666666"/>
+            </w:tcBorders>
+            <w:shd w:val="clear" w:color="auto" w:fill="FFFFFF"/>
+            <w:tcMar>
+              <w:top w:w="0" w:type="dxa"/>
+              <w:bottom w:w="0" w:type="dxa"/>
+              <w:left w:w="0" w:type="dxa"/>
+              <w:right w:w="0" w:type="dxa"/>
+            </w:tcMar>
+            <w:vAlign w:val="center"/>
+          </w:tcPr>
+          <w:p>
+            <w:pPr>
+              <w:keepNext/>
+              <w:jc w:val="center"/>
+              <w:spacing w:after="100" w:before="100" w:line="240"/>
+              <w:ind w:firstLine="0" w:left="100" w:right="100"/>
+            </w:pPr>
+            <w:r>
+              <w:rPr>
+                <w:rFonts w:ascii="Arial" w:hAnsi="Arial" w:eastAsia="Arial" w:cs="Arial"/>
+                <w:sz w:val="20"/>
+                <w:szCs w:val="20"/>
+                <w:color w:val="000000"/>
+              </w:rPr>
+              <w:t xml:space="preserve">0.69</w:t>
+            </w:r>
+          </w:p>
+        </w:tc>
+        <w:tc>
+          <w:tcPr>
+            <w:tcBorders>
+              <w:bottom w:val="single" w:sz="4" w:space="0" w:color="666666"/>
+              <w:top w:val="single" w:sz="4" w:space="0" w:color="666666"/>
+            </w:tcBorders>
+            <w:shd w:val="clear" w:color="auto" w:fill="FFFFFF"/>
+            <w:tcMar>
+              <w:top w:w="0" w:type="dxa"/>
+              <w:bottom w:w="0" w:type="dxa"/>
+              <w:left w:w="0" w:type="dxa"/>
+              <w:right w:w="0" w:type="dxa"/>
+            </w:tcMar>
+            <w:vAlign w:val="center"/>
+          </w:tcPr>
+          <w:p>
+            <w:pPr>
+              <w:keepNext/>
+              <w:jc w:val="center"/>
+              <w:spacing w:after="100" w:before="100" w:line="240"/>
+              <w:ind w:firstLine="0" w:left="100" w:right="100"/>
+            </w:pPr>
+            <w:r>
+              <w:rPr>
+                <w:rFonts w:ascii="Arial" w:hAnsi="Arial" w:eastAsia="Arial" w:cs="Arial"/>
+                <w:sz w:val="20"/>
+                <w:szCs w:val="20"/>
+                <w:color w:val="000000"/>
+              </w:rPr>
+              <w:t xml:space="preserve">0.72</w:t>
             </w:r>
           </w:p>
         </w:tc>
@@ -5826,7 +5826,7 @@
                 <w:szCs w:val="20"/>
                 <w:color w:val="000000"/>
               </w:rPr>
-              <w:t xml:space="preserve">0.74</w:t>
+              <w:t xml:space="preserve">0.46</w:t>
             </w:r>
           </w:p>
         </w:tc>
@@ -5860,7 +5860,7 @@
                 <w:szCs w:val="20"/>
                 <w:color w:val="000000"/>
               </w:rPr>
-              <w:t xml:space="preserve">0.67</w:t>
+              <w:t xml:space="preserve">0.53</w:t>
             </w:r>
           </w:p>
         </w:tc>
@@ -6406,73 +6406,73 @@
                 <w:szCs w:val="20"/>
                 <w:color w:val="000000"/>
               </w:rPr>
-              <w:t xml:space="preserve">0.46</w:t>
-            </w:r>
-          </w:p>
-        </w:tc>
-        <w:tc>
-          <w:tcPr>
-            <w:tcBorders>
-              <w:bottom w:val="single" w:sz="4" w:space="0" w:color="666666"/>
-              <w:top w:val="single" w:sz="4" w:space="0" w:color="666666"/>
-            </w:tcBorders>
-            <w:shd w:val="clear" w:color="auto" w:fill="FFFFFF"/>
-            <w:tcMar>
-              <w:top w:w="0" w:type="dxa"/>
-              <w:bottom w:w="0" w:type="dxa"/>
-              <w:left w:w="0" w:type="dxa"/>
-              <w:right w:w="0" w:type="dxa"/>
-            </w:tcMar>
-            <w:vAlign w:val="center"/>
-          </w:tcPr>
-          <w:p>
-            <w:pPr>
-              <w:keepNext/>
-              <w:jc w:val="center"/>
-              <w:spacing w:after="100" w:before="100" w:line="240"/>
-              <w:ind w:firstLine="0" w:left="100" w:right="100"/>
-            </w:pPr>
-            <w:r>
-              <w:rPr>
-                <w:rFonts w:ascii="Arial" w:hAnsi="Arial" w:eastAsia="Arial" w:cs="Arial"/>
-                <w:sz w:val="20"/>
-                <w:szCs w:val="20"/>
-                <w:color w:val="000000"/>
-              </w:rPr>
-              <w:t xml:space="preserve">0.58</w:t>
-            </w:r>
-          </w:p>
-        </w:tc>
-        <w:tc>
-          <w:tcPr>
-            <w:tcBorders>
-              <w:bottom w:val="single" w:sz="4" w:space="0" w:color="666666"/>
-              <w:top w:val="single" w:sz="4" w:space="0" w:color="666666"/>
-            </w:tcBorders>
-            <w:shd w:val="clear" w:color="auto" w:fill="FFFFFF"/>
-            <w:tcMar>
-              <w:top w:w="0" w:type="dxa"/>
-              <w:bottom w:w="0" w:type="dxa"/>
-              <w:left w:w="0" w:type="dxa"/>
-              <w:right w:w="0" w:type="dxa"/>
-            </w:tcMar>
-            <w:vAlign w:val="center"/>
-          </w:tcPr>
-          <w:p>
-            <w:pPr>
-              <w:keepNext/>
-              <w:jc w:val="center"/>
-              <w:spacing w:after="100" w:before="100" w:line="240"/>
-              <w:ind w:firstLine="0" w:left="100" w:right="100"/>
-            </w:pPr>
-            <w:r>
-              <w:rPr>
-                <w:rFonts w:ascii="Arial" w:hAnsi="Arial" w:eastAsia="Arial" w:cs="Arial"/>
-                <w:sz w:val="20"/>
-                <w:szCs w:val="20"/>
-                <w:color w:val="000000"/>
-              </w:rPr>
-              <w:t xml:space="preserve">0.49</w:t>
+              <w:t xml:space="preserve">0.74</w:t>
+            </w:r>
+          </w:p>
+        </w:tc>
+        <w:tc>
+          <w:tcPr>
+            <w:tcBorders>
+              <w:bottom w:val="single" w:sz="4" w:space="0" w:color="666666"/>
+              <w:top w:val="single" w:sz="4" w:space="0" w:color="666666"/>
+            </w:tcBorders>
+            <w:shd w:val="clear" w:color="auto" w:fill="FFFFFF"/>
+            <w:tcMar>
+              <w:top w:w="0" w:type="dxa"/>
+              <w:bottom w:w="0" w:type="dxa"/>
+              <w:left w:w="0" w:type="dxa"/>
+              <w:right w:w="0" w:type="dxa"/>
+            </w:tcMar>
+            <w:vAlign w:val="center"/>
+          </w:tcPr>
+          <w:p>
+            <w:pPr>
+              <w:keepNext/>
+              <w:jc w:val="center"/>
+              <w:spacing w:after="100" w:before="100" w:line="240"/>
+              <w:ind w:firstLine="0" w:left="100" w:right="100"/>
+            </w:pPr>
+            <w:r>
+              <w:rPr>
+                <w:rFonts w:ascii="Arial" w:hAnsi="Arial" w:eastAsia="Arial" w:cs="Arial"/>
+                <w:sz w:val="20"/>
+                <w:szCs w:val="20"/>
+                <w:color w:val="000000"/>
+              </w:rPr>
+              <w:t xml:space="preserve">0.62</w:t>
+            </w:r>
+          </w:p>
+        </w:tc>
+        <w:tc>
+          <w:tcPr>
+            <w:tcBorders>
+              <w:bottom w:val="single" w:sz="4" w:space="0" w:color="666666"/>
+              <w:top w:val="single" w:sz="4" w:space="0" w:color="666666"/>
+            </w:tcBorders>
+            <w:shd w:val="clear" w:color="auto" w:fill="FFFFFF"/>
+            <w:tcMar>
+              <w:top w:w="0" w:type="dxa"/>
+              <w:bottom w:w="0" w:type="dxa"/>
+              <w:left w:w="0" w:type="dxa"/>
+              <w:right w:w="0" w:type="dxa"/>
+            </w:tcMar>
+            <w:vAlign w:val="center"/>
+          </w:tcPr>
+          <w:p>
+            <w:pPr>
+              <w:keepNext/>
+              <w:jc w:val="center"/>
+              <w:spacing w:after="100" w:before="100" w:line="240"/>
+              <w:ind w:firstLine="0" w:left="100" w:right="100"/>
+            </w:pPr>
+            <w:r>
+              <w:rPr>
+                <w:rFonts w:ascii="Arial" w:hAnsi="Arial" w:eastAsia="Arial" w:cs="Arial"/>
+                <w:sz w:val="20"/>
+                <w:szCs w:val="20"/>
+                <w:color w:val="000000"/>
+              </w:rPr>
+              <w:t xml:space="preserve">0.71</w:t>
             </w:r>
           </w:p>
         </w:tc>
@@ -6506,7 +6506,7 @@
                 <w:szCs w:val="20"/>
                 <w:color w:val="000000"/>
               </w:rPr>
-              <w:t xml:space="preserve">0.69</w:t>
+              <w:t xml:space="preserve">0.51</w:t>
             </w:r>
           </w:p>
         </w:tc>
@@ -6540,7 +6540,7 @@
                 <w:szCs w:val="20"/>
                 <w:color w:val="000000"/>
               </w:rPr>
-              <w:t xml:space="preserve">0.61</w:t>
+              <w:t xml:space="preserve">0.59</w:t>
             </w:r>
           </w:p>
         </w:tc>
@@ -7086,73 +7086,73 @@
                 <w:szCs w:val="20"/>
                 <w:color w:val="000000"/>
               </w:rPr>
-              <w:t xml:space="preserve">0.56</w:t>
-            </w:r>
-          </w:p>
-        </w:tc>
-        <w:tc>
-          <w:tcPr>
-            <w:tcBorders>
-              <w:bottom w:val="single" w:sz="4" w:space="0" w:color="666666"/>
-              <w:top w:val="single" w:sz="4" w:space="0" w:color="666666"/>
-            </w:tcBorders>
-            <w:shd w:val="clear" w:color="auto" w:fill="FFFFFF"/>
-            <w:tcMar>
-              <w:top w:w="0" w:type="dxa"/>
-              <w:bottom w:w="0" w:type="dxa"/>
-              <w:left w:w="0" w:type="dxa"/>
-              <w:right w:w="0" w:type="dxa"/>
-            </w:tcMar>
-            <w:vAlign w:val="center"/>
-          </w:tcPr>
-          <w:p>
-            <w:pPr>
-              <w:keepNext/>
-              <w:jc w:val="center"/>
-              <w:spacing w:after="100" w:before="100" w:line="240"/>
-              <w:ind w:firstLine="0" w:left="100" w:right="100"/>
-            </w:pPr>
-            <w:r>
-              <w:rPr>
-                <w:rFonts w:ascii="Arial" w:hAnsi="Arial" w:eastAsia="Arial" w:cs="Arial"/>
-                <w:sz w:val="20"/>
-                <w:szCs w:val="20"/>
-                <w:color w:val="000000"/>
-              </w:rPr>
-              <w:t xml:space="preserve">0.65</w:t>
-            </w:r>
-          </w:p>
-        </w:tc>
-        <w:tc>
-          <w:tcPr>
-            <w:tcBorders>
-              <w:bottom w:val="single" w:sz="4" w:space="0" w:color="666666"/>
-              <w:top w:val="single" w:sz="4" w:space="0" w:color="666666"/>
-            </w:tcBorders>
-            <w:shd w:val="clear" w:color="auto" w:fill="FFFFFF"/>
-            <w:tcMar>
-              <w:top w:w="0" w:type="dxa"/>
-              <w:bottom w:w="0" w:type="dxa"/>
-              <w:left w:w="0" w:type="dxa"/>
-              <w:right w:w="0" w:type="dxa"/>
-            </w:tcMar>
-            <w:vAlign w:val="center"/>
-          </w:tcPr>
-          <w:p>
-            <w:pPr>
-              <w:keepNext/>
-              <w:jc w:val="center"/>
-              <w:spacing w:after="100" w:before="100" w:line="240"/>
-              <w:ind w:firstLine="0" w:left="100" w:right="100"/>
-            </w:pPr>
-            <w:r>
-              <w:rPr>
-                <w:rFonts w:ascii="Arial" w:hAnsi="Arial" w:eastAsia="Arial" w:cs="Arial"/>
-                <w:sz w:val="20"/>
-                <w:szCs w:val="20"/>
-                <w:color w:val="000000"/>
-              </w:rPr>
-              <w:t xml:space="preserve">0.47</w:t>
+              <w:t xml:space="preserve">0.64</w:t>
+            </w:r>
+          </w:p>
+        </w:tc>
+        <w:tc>
+          <w:tcPr>
+            <w:tcBorders>
+              <w:bottom w:val="single" w:sz="4" w:space="0" w:color="666666"/>
+              <w:top w:val="single" w:sz="4" w:space="0" w:color="666666"/>
+            </w:tcBorders>
+            <w:shd w:val="clear" w:color="auto" w:fill="FFFFFF"/>
+            <w:tcMar>
+              <w:top w:w="0" w:type="dxa"/>
+              <w:bottom w:w="0" w:type="dxa"/>
+              <w:left w:w="0" w:type="dxa"/>
+              <w:right w:w="0" w:type="dxa"/>
+            </w:tcMar>
+            <w:vAlign w:val="center"/>
+          </w:tcPr>
+          <w:p>
+            <w:pPr>
+              <w:keepNext/>
+              <w:jc w:val="center"/>
+              <w:spacing w:after="100" w:before="100" w:line="240"/>
+              <w:ind w:firstLine="0" w:left="100" w:right="100"/>
+            </w:pPr>
+            <w:r>
+              <w:rPr>
+                <w:rFonts w:ascii="Arial" w:hAnsi="Arial" w:eastAsia="Arial" w:cs="Arial"/>
+                <w:sz w:val="20"/>
+                <w:szCs w:val="20"/>
+                <w:color w:val="000000"/>
+              </w:rPr>
+              <w:t xml:space="preserve">0.55</w:t>
+            </w:r>
+          </w:p>
+        </w:tc>
+        <w:tc>
+          <w:tcPr>
+            <w:tcBorders>
+              <w:bottom w:val="single" w:sz="4" w:space="0" w:color="666666"/>
+              <w:top w:val="single" w:sz="4" w:space="0" w:color="666666"/>
+            </w:tcBorders>
+            <w:shd w:val="clear" w:color="auto" w:fill="FFFFFF"/>
+            <w:tcMar>
+              <w:top w:w="0" w:type="dxa"/>
+              <w:bottom w:w="0" w:type="dxa"/>
+              <w:left w:w="0" w:type="dxa"/>
+              <w:right w:w="0" w:type="dxa"/>
+            </w:tcMar>
+            <w:vAlign w:val="center"/>
+          </w:tcPr>
+          <w:p>
+            <w:pPr>
+              <w:keepNext/>
+              <w:jc w:val="center"/>
+              <w:spacing w:after="100" w:before="100" w:line="240"/>
+              <w:ind w:firstLine="0" w:left="100" w:right="100"/>
+            </w:pPr>
+            <w:r>
+              <w:rPr>
+                <w:rFonts w:ascii="Arial" w:hAnsi="Arial" w:eastAsia="Arial" w:cs="Arial"/>
+                <w:sz w:val="20"/>
+                <w:szCs w:val="20"/>
+                <w:color w:val="000000"/>
+              </w:rPr>
+              <w:t xml:space="preserve">0.73</w:t>
             </w:r>
           </w:p>
         </w:tc>
@@ -7186,7 +7186,7 @@
                 <w:szCs w:val="20"/>
                 <w:color w:val="000000"/>
               </w:rPr>
-              <w:t xml:space="preserve">0.58</w:t>
+              <w:t xml:space="preserve">0.62</w:t>
             </w:r>
           </w:p>
         </w:tc>
@@ -7220,7 +7220,7 @@
                 <w:szCs w:val="20"/>
                 <w:color w:val="000000"/>
               </w:rPr>
-              <w:t xml:space="preserve">0.61</w:t>
+              <w:t xml:space="preserve">0.59</w:t>
             </w:r>
           </w:p>
         </w:tc>
@@ -7766,73 +7766,73 @@
                 <w:szCs w:val="20"/>
                 <w:color w:val="000000"/>
               </w:rPr>
-              <w:t xml:space="preserve">0.74</w:t>
-            </w:r>
-          </w:p>
-        </w:tc>
-        <w:tc>
-          <w:tcPr>
-            <w:tcBorders>
-              <w:bottom w:val="single" w:sz="4" w:space="0" w:color="666666"/>
-              <w:top w:val="single" w:sz="4" w:space="0" w:color="666666"/>
-            </w:tcBorders>
-            <w:shd w:val="clear" w:color="auto" w:fill="FFFFFF"/>
-            <w:tcMar>
-              <w:top w:w="0" w:type="dxa"/>
-              <w:bottom w:w="0" w:type="dxa"/>
-              <w:left w:w="0" w:type="dxa"/>
-              <w:right w:w="0" w:type="dxa"/>
-            </w:tcMar>
-            <w:vAlign w:val="center"/>
-          </w:tcPr>
-          <w:p>
-            <w:pPr>
-              <w:keepNext/>
-              <w:jc w:val="center"/>
-              <w:spacing w:after="100" w:before="100" w:line="240"/>
-              <w:ind w:firstLine="0" w:left="100" w:right="100"/>
-            </w:pPr>
-            <w:r>
-              <w:rPr>
-                <w:rFonts w:ascii="Arial" w:hAnsi="Arial" w:eastAsia="Arial" w:cs="Arial"/>
-                <w:sz w:val="20"/>
-                <w:szCs w:val="20"/>
-                <w:color w:val="000000"/>
-              </w:rPr>
-              <w:t xml:space="preserve">0.64</w:t>
-            </w:r>
-          </w:p>
-        </w:tc>
-        <w:tc>
-          <w:tcPr>
-            <w:tcBorders>
-              <w:bottom w:val="single" w:sz="4" w:space="0" w:color="666666"/>
-              <w:top w:val="single" w:sz="4" w:space="0" w:color="666666"/>
-            </w:tcBorders>
-            <w:shd w:val="clear" w:color="auto" w:fill="FFFFFF"/>
-            <w:tcMar>
-              <w:top w:w="0" w:type="dxa"/>
-              <w:bottom w:w="0" w:type="dxa"/>
-              <w:left w:w="0" w:type="dxa"/>
-              <w:right w:w="0" w:type="dxa"/>
-            </w:tcMar>
-            <w:vAlign w:val="center"/>
-          </w:tcPr>
-          <w:p>
-            <w:pPr>
-              <w:keepNext/>
-              <w:jc w:val="center"/>
-              <w:spacing w:after="100" w:before="100" w:line="240"/>
-              <w:ind w:firstLine="0" w:left="100" w:right="100"/>
-            </w:pPr>
-            <w:r>
-              <w:rPr>
-                <w:rFonts w:ascii="Arial" w:hAnsi="Arial" w:eastAsia="Arial" w:cs="Arial"/>
-                <w:sz w:val="20"/>
-                <w:szCs w:val="20"/>
-                <w:color w:val="000000"/>
-              </w:rPr>
-              <w:t xml:space="preserve">0.51</w:t>
+              <w:t xml:space="preserve">0.46</w:t>
+            </w:r>
+          </w:p>
+        </w:tc>
+        <w:tc>
+          <w:tcPr>
+            <w:tcBorders>
+              <w:bottom w:val="single" w:sz="4" w:space="0" w:color="666666"/>
+              <w:top w:val="single" w:sz="4" w:space="0" w:color="666666"/>
+            </w:tcBorders>
+            <w:shd w:val="clear" w:color="auto" w:fill="FFFFFF"/>
+            <w:tcMar>
+              <w:top w:w="0" w:type="dxa"/>
+              <w:bottom w:w="0" w:type="dxa"/>
+              <w:left w:w="0" w:type="dxa"/>
+              <w:right w:w="0" w:type="dxa"/>
+            </w:tcMar>
+            <w:vAlign w:val="center"/>
+          </w:tcPr>
+          <w:p>
+            <w:pPr>
+              <w:keepNext/>
+              <w:jc w:val="center"/>
+              <w:spacing w:after="100" w:before="100" w:line="240"/>
+              <w:ind w:firstLine="0" w:left="100" w:right="100"/>
+            </w:pPr>
+            <w:r>
+              <w:rPr>
+                <w:rFonts w:ascii="Arial" w:hAnsi="Arial" w:eastAsia="Arial" w:cs="Arial"/>
+                <w:sz w:val="20"/>
+                <w:szCs w:val="20"/>
+                <w:color w:val="000000"/>
+              </w:rPr>
+              <w:t xml:space="preserve">0.56</w:t>
+            </w:r>
+          </w:p>
+        </w:tc>
+        <w:tc>
+          <w:tcPr>
+            <w:tcBorders>
+              <w:bottom w:val="single" w:sz="4" w:space="0" w:color="666666"/>
+              <w:top w:val="single" w:sz="4" w:space="0" w:color="666666"/>
+            </w:tcBorders>
+            <w:shd w:val="clear" w:color="auto" w:fill="FFFFFF"/>
+            <w:tcMar>
+              <w:top w:w="0" w:type="dxa"/>
+              <w:bottom w:w="0" w:type="dxa"/>
+              <w:left w:w="0" w:type="dxa"/>
+              <w:right w:w="0" w:type="dxa"/>
+            </w:tcMar>
+            <w:vAlign w:val="center"/>
+          </w:tcPr>
+          <w:p>
+            <w:pPr>
+              <w:keepNext/>
+              <w:jc w:val="center"/>
+              <w:spacing w:after="100" w:before="100" w:line="240"/>
+              <w:ind w:firstLine="0" w:left="100" w:right="100"/>
+            </w:pPr>
+            <w:r>
+              <w:rPr>
+                <w:rFonts w:ascii="Arial" w:hAnsi="Arial" w:eastAsia="Arial" w:cs="Arial"/>
+                <w:sz w:val="20"/>
+                <w:szCs w:val="20"/>
+                <w:color w:val="000000"/>
+              </w:rPr>
+              <w:t xml:space="preserve">0.69</w:t>
             </w:r>
           </w:p>
         </w:tc>
@@ -7866,7 +7866,7 @@
                 <w:szCs w:val="20"/>
                 <w:color w:val="000000"/>
               </w:rPr>
-              <w:t xml:space="preserve">0.64</w:t>
+              <w:t xml:space="preserve">0.56</w:t>
             </w:r>
           </w:p>
         </w:tc>
@@ -7900,7 +7900,7 @@
                 <w:szCs w:val="20"/>
                 <w:color w:val="000000"/>
               </w:rPr>
-              <w:t xml:space="preserve">0.55</w:t>
+              <w:t xml:space="preserve">0.65</w:t>
             </w:r>
           </w:p>
         </w:tc>
@@ -8446,73 +8446,73 @@
                 <w:szCs w:val="20"/>
                 <w:color w:val="000000"/>
               </w:rPr>
-              <w:t xml:space="preserve">0.51</w:t>
-            </w:r>
-          </w:p>
-        </w:tc>
-        <w:tc>
-          <w:tcPr>
-            <w:tcBorders>
-              <w:bottom w:val="single" w:sz="4" w:space="0" w:color="666666"/>
-              <w:top w:val="single" w:sz="4" w:space="0" w:color="666666"/>
-            </w:tcBorders>
-            <w:shd w:val="clear" w:color="auto" w:fill="FFFFFF"/>
-            <w:tcMar>
-              <w:top w:w="0" w:type="dxa"/>
-              <w:bottom w:w="0" w:type="dxa"/>
-              <w:left w:w="0" w:type="dxa"/>
-              <w:right w:w="0" w:type="dxa"/>
-            </w:tcMar>
-            <w:vAlign w:val="center"/>
-          </w:tcPr>
-          <w:p>
-            <w:pPr>
-              <w:keepNext/>
-              <w:jc w:val="center"/>
-              <w:spacing w:after="100" w:before="100" w:line="240"/>
-              <w:ind w:firstLine="0" w:left="100" w:right="100"/>
-            </w:pPr>
-            <w:r>
-              <w:rPr>
-                <w:rFonts w:ascii="Arial" w:hAnsi="Arial" w:eastAsia="Arial" w:cs="Arial"/>
-                <w:sz w:val="20"/>
-                <w:szCs w:val="20"/>
-                <w:color w:val="000000"/>
-              </w:rPr>
-              <w:t xml:space="preserve">0.71</w:t>
-            </w:r>
-          </w:p>
-        </w:tc>
-        <w:tc>
-          <w:tcPr>
-            <w:tcBorders>
-              <w:bottom w:val="single" w:sz="4" w:space="0" w:color="666666"/>
-              <w:top w:val="single" w:sz="4" w:space="0" w:color="666666"/>
-            </w:tcBorders>
-            <w:shd w:val="clear" w:color="auto" w:fill="FFFFFF"/>
-            <w:tcMar>
-              <w:top w:w="0" w:type="dxa"/>
-              <w:bottom w:w="0" w:type="dxa"/>
-              <w:left w:w="0" w:type="dxa"/>
-              <w:right w:w="0" w:type="dxa"/>
-            </w:tcMar>
-            <w:vAlign w:val="center"/>
-          </w:tcPr>
-          <w:p>
-            <w:pPr>
-              <w:keepNext/>
-              <w:jc w:val="center"/>
-              <w:spacing w:after="100" w:before="100" w:line="240"/>
-              <w:ind w:firstLine="0" w:left="100" w:right="100"/>
-            </w:pPr>
-            <w:r>
-              <w:rPr>
-                <w:rFonts w:ascii="Arial" w:hAnsi="Arial" w:eastAsia="Arial" w:cs="Arial"/>
-                <w:sz w:val="20"/>
-                <w:szCs w:val="20"/>
-                <w:color w:val="000000"/>
-              </w:rPr>
-              <w:t xml:space="preserve">0.48</w:t>
+              <w:t xml:space="preserve">0.69</w:t>
+            </w:r>
+          </w:p>
+        </w:tc>
+        <w:tc>
+          <w:tcPr>
+            <w:tcBorders>
+              <w:bottom w:val="single" w:sz="4" w:space="0" w:color="666666"/>
+              <w:top w:val="single" w:sz="4" w:space="0" w:color="666666"/>
+            </w:tcBorders>
+            <w:shd w:val="clear" w:color="auto" w:fill="FFFFFF"/>
+            <w:tcMar>
+              <w:top w:w="0" w:type="dxa"/>
+              <w:bottom w:w="0" w:type="dxa"/>
+              <w:left w:w="0" w:type="dxa"/>
+              <w:right w:w="0" w:type="dxa"/>
+            </w:tcMar>
+            <w:vAlign w:val="center"/>
+          </w:tcPr>
+          <w:p>
+            <w:pPr>
+              <w:keepNext/>
+              <w:jc w:val="center"/>
+              <w:spacing w:after="100" w:before="100" w:line="240"/>
+              <w:ind w:firstLine="0" w:left="100" w:right="100"/>
+            </w:pPr>
+            <w:r>
+              <w:rPr>
+                <w:rFonts w:ascii="Arial" w:hAnsi="Arial" w:eastAsia="Arial" w:cs="Arial"/>
+                <w:sz w:val="20"/>
+                <w:szCs w:val="20"/>
+                <w:color w:val="000000"/>
+              </w:rPr>
+              <w:t xml:space="preserve">0.49</w:t>
+            </w:r>
+          </w:p>
+        </w:tc>
+        <w:tc>
+          <w:tcPr>
+            <w:tcBorders>
+              <w:bottom w:val="single" w:sz="4" w:space="0" w:color="666666"/>
+              <w:top w:val="single" w:sz="4" w:space="0" w:color="666666"/>
+            </w:tcBorders>
+            <w:shd w:val="clear" w:color="auto" w:fill="FFFFFF"/>
+            <w:tcMar>
+              <w:top w:w="0" w:type="dxa"/>
+              <w:bottom w:w="0" w:type="dxa"/>
+              <w:left w:w="0" w:type="dxa"/>
+              <w:right w:w="0" w:type="dxa"/>
+            </w:tcMar>
+            <w:vAlign w:val="center"/>
+          </w:tcPr>
+          <w:p>
+            <w:pPr>
+              <w:keepNext/>
+              <w:jc w:val="center"/>
+              <w:spacing w:after="100" w:before="100" w:line="240"/>
+              <w:ind w:firstLine="0" w:left="100" w:right="100"/>
+            </w:pPr>
+            <w:r>
+              <w:rPr>
+                <w:rFonts w:ascii="Arial" w:hAnsi="Arial" w:eastAsia="Arial" w:cs="Arial"/>
+                <w:sz w:val="20"/>
+                <w:szCs w:val="20"/>
+                <w:color w:val="000000"/>
+              </w:rPr>
+              <w:t xml:space="preserve">0.72</w:t>
             </w:r>
           </w:p>
         </w:tc>
@@ -8546,7 +8546,7 @@
                 <w:szCs w:val="20"/>
                 <w:color w:val="000000"/>
               </w:rPr>
-              <w:t xml:space="preserve">0.65</w:t>
+              <w:t xml:space="preserve">0.55</w:t>
             </w:r>
           </w:p>
         </w:tc>
@@ -8580,7 +8580,7 @@
                 <w:szCs w:val="20"/>
                 <w:color w:val="000000"/>
               </w:rPr>
-              <w:t xml:space="preserve">0.56</w:t>
+              <w:t xml:space="preserve">0.64</w:t>
             </w:r>
           </w:p>
         </w:tc>
@@ -9126,73 +9126,73 @@
                 <w:szCs w:val="20"/>
                 <w:color w:val="000000"/>
               </w:rPr>
-              <w:t xml:space="preserve">0.48</w:t>
-            </w:r>
-          </w:p>
-        </w:tc>
-        <w:tc>
-          <w:tcPr>
-            <w:tcBorders>
-              <w:bottom w:val="single" w:sz="4" w:space="0" w:color="666666"/>
-              <w:top w:val="single" w:sz="4" w:space="0" w:color="666666"/>
-            </w:tcBorders>
-            <w:shd w:val="clear" w:color="auto" w:fill="FFFFFF"/>
-            <w:tcMar>
-              <w:top w:w="0" w:type="dxa"/>
-              <w:bottom w:w="0" w:type="dxa"/>
-              <w:left w:w="0" w:type="dxa"/>
-              <w:right w:w="0" w:type="dxa"/>
-            </w:tcMar>
-            <w:vAlign w:val="center"/>
-          </w:tcPr>
-          <w:p>
-            <w:pPr>
-              <w:keepNext/>
-              <w:jc w:val="center"/>
-              <w:spacing w:after="100" w:before="100" w:line="240"/>
-              <w:ind w:firstLine="0" w:left="100" w:right="100"/>
-            </w:pPr>
-            <w:r>
-              <w:rPr>
-                <w:rFonts w:ascii="Arial" w:hAnsi="Arial" w:eastAsia="Arial" w:cs="Arial"/>
-                <w:sz w:val="20"/>
-                <w:szCs w:val="20"/>
-                <w:color w:val="000000"/>
-              </w:rPr>
-              <w:t xml:space="preserve">0.49</w:t>
-            </w:r>
-          </w:p>
-        </w:tc>
-        <w:tc>
-          <w:tcPr>
-            <w:tcBorders>
-              <w:bottom w:val="single" w:sz="4" w:space="0" w:color="666666"/>
-              <w:top w:val="single" w:sz="4" w:space="0" w:color="666666"/>
-            </w:tcBorders>
-            <w:shd w:val="clear" w:color="auto" w:fill="FFFFFF"/>
-            <w:tcMar>
-              <w:top w:w="0" w:type="dxa"/>
-              <w:bottom w:w="0" w:type="dxa"/>
-              <w:left w:w="0" w:type="dxa"/>
-              <w:right w:w="0" w:type="dxa"/>
-            </w:tcMar>
-            <w:vAlign w:val="center"/>
-          </w:tcPr>
-          <w:p>
-            <w:pPr>
-              <w:keepNext/>
-              <w:jc w:val="center"/>
-              <w:spacing w:after="100" w:before="100" w:line="240"/>
-              <w:ind w:firstLine="0" w:left="100" w:right="100"/>
-            </w:pPr>
-            <w:r>
-              <w:rPr>
-                <w:rFonts w:ascii="Arial" w:hAnsi="Arial" w:eastAsia="Arial" w:cs="Arial"/>
-                <w:sz w:val="20"/>
-                <w:szCs w:val="20"/>
-                <w:color w:val="000000"/>
-              </w:rPr>
-              <w:t xml:space="preserve">0.59</w:t>
+              <w:t xml:space="preserve">0.72</w:t>
+            </w:r>
+          </w:p>
+        </w:tc>
+        <w:tc>
+          <w:tcPr>
+            <w:tcBorders>
+              <w:bottom w:val="single" w:sz="4" w:space="0" w:color="666666"/>
+              <w:top w:val="single" w:sz="4" w:space="0" w:color="666666"/>
+            </w:tcBorders>
+            <w:shd w:val="clear" w:color="auto" w:fill="FFFFFF"/>
+            <w:tcMar>
+              <w:top w:w="0" w:type="dxa"/>
+              <w:bottom w:w="0" w:type="dxa"/>
+              <w:left w:w="0" w:type="dxa"/>
+              <w:right w:w="0" w:type="dxa"/>
+            </w:tcMar>
+            <w:vAlign w:val="center"/>
+          </w:tcPr>
+          <w:p>
+            <w:pPr>
+              <w:keepNext/>
+              <w:jc w:val="center"/>
+              <w:spacing w:after="100" w:before="100" w:line="240"/>
+              <w:ind w:firstLine="0" w:left="100" w:right="100"/>
+            </w:pPr>
+            <w:r>
+              <w:rPr>
+                <w:rFonts w:ascii="Arial" w:hAnsi="Arial" w:eastAsia="Arial" w:cs="Arial"/>
+                <w:sz w:val="20"/>
+                <w:szCs w:val="20"/>
+                <w:color w:val="000000"/>
+              </w:rPr>
+              <w:t xml:space="preserve">0.71</w:t>
+            </w:r>
+          </w:p>
+        </w:tc>
+        <w:tc>
+          <w:tcPr>
+            <w:tcBorders>
+              <w:bottom w:val="single" w:sz="4" w:space="0" w:color="666666"/>
+              <w:top w:val="single" w:sz="4" w:space="0" w:color="666666"/>
+            </w:tcBorders>
+            <w:shd w:val="clear" w:color="auto" w:fill="FFFFFF"/>
+            <w:tcMar>
+              <w:top w:w="0" w:type="dxa"/>
+              <w:bottom w:w="0" w:type="dxa"/>
+              <w:left w:w="0" w:type="dxa"/>
+              <w:right w:w="0" w:type="dxa"/>
+            </w:tcMar>
+            <w:vAlign w:val="center"/>
+          </w:tcPr>
+          <w:p>
+            <w:pPr>
+              <w:keepNext/>
+              <w:jc w:val="center"/>
+              <w:spacing w:after="100" w:before="100" w:line="240"/>
+              <w:ind w:firstLine="0" w:left="100" w:right="100"/>
+            </w:pPr>
+            <w:r>
+              <w:rPr>
+                <w:rFonts w:ascii="Arial" w:hAnsi="Arial" w:eastAsia="Arial" w:cs="Arial"/>
+                <w:sz w:val="20"/>
+                <w:szCs w:val="20"/>
+                <w:color w:val="000000"/>
+              </w:rPr>
+              <w:t xml:space="preserve">0.61</w:t>
             </w:r>
           </w:p>
         </w:tc>
@@ -9260,7 +9260,7 @@
                 <w:szCs w:val="20"/>
                 <w:color w:val="000000"/>
               </w:rPr>
-              <w:t xml:space="preserve">0.70</w:t>
+              <w:t xml:space="preserve">0.50</w:t>
             </w:r>
           </w:p>
         </w:tc>
@@ -9806,73 +9806,73 @@
                 <w:szCs w:val="20"/>
                 <w:color w:val="000000"/>
               </w:rPr>
-              <w:t xml:space="preserve">0.54</w:t>
-            </w:r>
-          </w:p>
-        </w:tc>
-        <w:tc>
-          <w:tcPr>
-            <w:tcBorders>
-              <w:bottom w:val="single" w:sz="4" w:space="0" w:color="666666"/>
-              <w:top w:val="single" w:sz="4" w:space="0" w:color="666666"/>
-            </w:tcBorders>
-            <w:shd w:val="clear" w:color="auto" w:fill="FFFFFF"/>
-            <w:tcMar>
-              <w:top w:w="0" w:type="dxa"/>
-              <w:bottom w:w="0" w:type="dxa"/>
-              <w:left w:w="0" w:type="dxa"/>
-              <w:right w:w="0" w:type="dxa"/>
-            </w:tcMar>
-            <w:vAlign w:val="center"/>
-          </w:tcPr>
-          <w:p>
-            <w:pPr>
-              <w:keepNext/>
-              <w:jc w:val="center"/>
-              <w:spacing w:after="100" w:before="100" w:line="240"/>
-              <w:ind w:firstLine="0" w:left="100" w:right="100"/>
-            </w:pPr>
-            <w:r>
-              <w:rPr>
-                <w:rFonts w:ascii="Arial" w:hAnsi="Arial" w:eastAsia="Arial" w:cs="Arial"/>
-                <w:sz w:val="20"/>
-                <w:szCs w:val="20"/>
-                <w:color w:val="000000"/>
-              </w:rPr>
-              <w:t xml:space="preserve">0.75</w:t>
-            </w:r>
-          </w:p>
-        </w:tc>
-        <w:tc>
-          <w:tcPr>
-            <w:tcBorders>
-              <w:bottom w:val="single" w:sz="4" w:space="0" w:color="666666"/>
-              <w:top w:val="single" w:sz="4" w:space="0" w:color="666666"/>
-            </w:tcBorders>
-            <w:shd w:val="clear" w:color="auto" w:fill="FFFFFF"/>
-            <w:tcMar>
-              <w:top w:w="0" w:type="dxa"/>
-              <w:bottom w:w="0" w:type="dxa"/>
-              <w:left w:w="0" w:type="dxa"/>
-              <w:right w:w="0" w:type="dxa"/>
-            </w:tcMar>
-            <w:vAlign w:val="center"/>
-          </w:tcPr>
-          <w:p>
-            <w:pPr>
-              <w:keepNext/>
-              <w:jc w:val="center"/>
-              <w:spacing w:after="100" w:before="100" w:line="240"/>
-              <w:ind w:firstLine="0" w:left="100" w:right="100"/>
-            </w:pPr>
-            <w:r>
-              <w:rPr>
-                <w:rFonts w:ascii="Arial" w:hAnsi="Arial" w:eastAsia="Arial" w:cs="Arial"/>
-                <w:sz w:val="20"/>
-                <w:szCs w:val="20"/>
-                <w:color w:val="000000"/>
-              </w:rPr>
-              <w:t xml:space="preserve">0.62</w:t>
+              <w:t xml:space="preserve">0.66</w:t>
+            </w:r>
+          </w:p>
+        </w:tc>
+        <w:tc>
+          <w:tcPr>
+            <w:tcBorders>
+              <w:bottom w:val="single" w:sz="4" w:space="0" w:color="666666"/>
+              <w:top w:val="single" w:sz="4" w:space="0" w:color="666666"/>
+            </w:tcBorders>
+            <w:shd w:val="clear" w:color="auto" w:fill="FFFFFF"/>
+            <w:tcMar>
+              <w:top w:w="0" w:type="dxa"/>
+              <w:bottom w:w="0" w:type="dxa"/>
+              <w:left w:w="0" w:type="dxa"/>
+              <w:right w:w="0" w:type="dxa"/>
+            </w:tcMar>
+            <w:vAlign w:val="center"/>
+          </w:tcPr>
+          <w:p>
+            <w:pPr>
+              <w:keepNext/>
+              <w:jc w:val="center"/>
+              <w:spacing w:after="100" w:before="100" w:line="240"/>
+              <w:ind w:firstLine="0" w:left="100" w:right="100"/>
+            </w:pPr>
+            <w:r>
+              <w:rPr>
+                <w:rFonts w:ascii="Arial" w:hAnsi="Arial" w:eastAsia="Arial" w:cs="Arial"/>
+                <w:sz w:val="20"/>
+                <w:szCs w:val="20"/>
+                <w:color w:val="000000"/>
+              </w:rPr>
+              <w:t xml:space="preserve">0.45</w:t>
+            </w:r>
+          </w:p>
+        </w:tc>
+        <w:tc>
+          <w:tcPr>
+            <w:tcBorders>
+              <w:bottom w:val="single" w:sz="4" w:space="0" w:color="666666"/>
+              <w:top w:val="single" w:sz="4" w:space="0" w:color="666666"/>
+            </w:tcBorders>
+            <w:shd w:val="clear" w:color="auto" w:fill="FFFFFF"/>
+            <w:tcMar>
+              <w:top w:w="0" w:type="dxa"/>
+              <w:bottom w:w="0" w:type="dxa"/>
+              <w:left w:w="0" w:type="dxa"/>
+              <w:right w:w="0" w:type="dxa"/>
+            </w:tcMar>
+            <w:vAlign w:val="center"/>
+          </w:tcPr>
+          <w:p>
+            <w:pPr>
+              <w:keepNext/>
+              <w:jc w:val="center"/>
+              <w:spacing w:after="100" w:before="100" w:line="240"/>
+              <w:ind w:firstLine="0" w:left="100" w:right="100"/>
+            </w:pPr>
+            <w:r>
+              <w:rPr>
+                <w:rFonts w:ascii="Arial" w:hAnsi="Arial" w:eastAsia="Arial" w:cs="Arial"/>
+                <w:sz w:val="20"/>
+                <w:szCs w:val="20"/>
+                <w:color w:val="000000"/>
+              </w:rPr>
+              <w:t xml:space="preserve">0.58</w:t>
             </w:r>
           </w:p>
         </w:tc>
@@ -9906,7 +9906,7 @@
                 <w:szCs w:val="20"/>
                 <w:color w:val="000000"/>
               </w:rPr>
-              <w:t xml:space="preserve">0.51</w:t>
+              <w:t xml:space="preserve">0.69</w:t>
             </w:r>
           </w:p>
         </w:tc>
@@ -9940,7 +9940,7 @@
                 <w:szCs w:val="20"/>
                 <w:color w:val="000000"/>
               </w:rPr>
-              <w:t xml:space="preserve">0.73</w:t>
+              <w:t xml:space="preserve">0.47</w:t>
             </w:r>
           </w:p>
         </w:tc>
@@ -10486,107 +10486,107 @@
                 <w:szCs w:val="20"/>
                 <w:color w:val="000000"/>
               </w:rPr>
+              <w:t xml:space="preserve">0.63</w:t>
+            </w:r>
+          </w:p>
+        </w:tc>
+        <w:tc>
+          <w:tcPr>
+            <w:tcBorders>
+              <w:bottom w:val="single" w:sz="4" w:space="0" w:color="666666"/>
+              <w:top w:val="single" w:sz="4" w:space="0" w:color="666666"/>
+            </w:tcBorders>
+            <w:shd w:val="clear" w:color="auto" w:fill="FFFFFF"/>
+            <w:tcMar>
+              <w:top w:w="0" w:type="dxa"/>
+              <w:bottom w:w="0" w:type="dxa"/>
+              <w:left w:w="0" w:type="dxa"/>
+              <w:right w:w="0" w:type="dxa"/>
+            </w:tcMar>
+            <w:vAlign w:val="center"/>
+          </w:tcPr>
+          <w:p>
+            <w:pPr>
+              <w:keepNext/>
+              <w:jc w:val="center"/>
+              <w:spacing w:after="100" w:before="100" w:line="240"/>
+              <w:ind w:firstLine="0" w:left="100" w:right="100"/>
+            </w:pPr>
+            <w:r>
+              <w:rPr>
+                <w:rFonts w:ascii="Arial" w:hAnsi="Arial" w:eastAsia="Arial" w:cs="Arial"/>
+                <w:sz w:val="20"/>
+                <w:szCs w:val="20"/>
+                <w:color w:val="000000"/>
+              </w:rPr>
+              <w:t xml:space="preserve">0.49</w:t>
+            </w:r>
+          </w:p>
+        </w:tc>
+        <w:tc>
+          <w:tcPr>
+            <w:tcBorders>
+              <w:bottom w:val="single" w:sz="4" w:space="0" w:color="666666"/>
+              <w:top w:val="single" w:sz="4" w:space="0" w:color="666666"/>
+            </w:tcBorders>
+            <w:shd w:val="clear" w:color="auto" w:fill="FFFFFF"/>
+            <w:tcMar>
+              <w:top w:w="0" w:type="dxa"/>
+              <w:bottom w:w="0" w:type="dxa"/>
+              <w:left w:w="0" w:type="dxa"/>
+              <w:right w:w="0" w:type="dxa"/>
+            </w:tcMar>
+            <w:vAlign w:val="center"/>
+          </w:tcPr>
+          <w:p>
+            <w:pPr>
+              <w:keepNext/>
+              <w:jc w:val="center"/>
+              <w:spacing w:after="100" w:before="100" w:line="240"/>
+              <w:ind w:firstLine="0" w:left="100" w:right="100"/>
+            </w:pPr>
+            <w:r>
+              <w:rPr>
+                <w:rFonts w:ascii="Arial" w:hAnsi="Arial" w:eastAsia="Arial" w:cs="Arial"/>
+                <w:sz w:val="20"/>
+                <w:szCs w:val="20"/>
+                <w:color w:val="000000"/>
+              </w:rPr>
+              <w:t xml:space="preserve">0.64</w:t>
+            </w:r>
+          </w:p>
+        </w:tc>
+        <w:tc>
+          <w:tcPr>
+            <w:tcBorders>
+              <w:bottom w:val="single" w:sz="4" w:space="0" w:color="666666"/>
+              <w:top w:val="single" w:sz="4" w:space="0" w:color="666666"/>
+              <w:right w:val="single" w:sz="8" w:space="0" w:color="000000"/>
+            </w:tcBorders>
+            <w:shd w:val="clear" w:color="auto" w:fill="FFFFFF"/>
+            <w:tcMar>
+              <w:top w:w="0" w:type="dxa"/>
+              <w:bottom w:w="0" w:type="dxa"/>
+              <w:left w:w="0" w:type="dxa"/>
+              <w:right w:w="0" w:type="dxa"/>
+            </w:tcMar>
+            <w:vAlign w:val="center"/>
+          </w:tcPr>
+          <w:p>
+            <w:pPr>
+              <w:keepNext/>
+              <w:jc w:val="center"/>
+              <w:spacing w:after="100" w:before="100" w:line="240"/>
+              <w:ind w:firstLine="0" w:left="100" w:right="100"/>
+            </w:pPr>
+            <w:r>
+              <w:rPr>
+                <w:rFonts w:ascii="Arial" w:hAnsi="Arial" w:eastAsia="Arial" w:cs="Arial"/>
+                <w:sz w:val="20"/>
+                <w:szCs w:val="20"/>
+                <w:color w:val="000000"/>
+              </w:rPr>
               <w:t xml:space="preserve">0.57</w:t>
-            </w:r>
-          </w:p>
-        </w:tc>
-        <w:tc>
-          <w:tcPr>
-            <w:tcBorders>
-              <w:bottom w:val="single" w:sz="4" w:space="0" w:color="666666"/>
-              <w:top w:val="single" w:sz="4" w:space="0" w:color="666666"/>
-            </w:tcBorders>
-            <w:shd w:val="clear" w:color="auto" w:fill="FFFFFF"/>
-            <w:tcMar>
-              <w:top w:w="0" w:type="dxa"/>
-              <w:bottom w:w="0" w:type="dxa"/>
-              <w:left w:w="0" w:type="dxa"/>
-              <w:right w:w="0" w:type="dxa"/>
-            </w:tcMar>
-            <w:vAlign w:val="center"/>
-          </w:tcPr>
-          <w:p>
-            <w:pPr>
-              <w:keepNext/>
-              <w:jc w:val="center"/>
-              <w:spacing w:after="100" w:before="100" w:line="240"/>
-              <w:ind w:firstLine="0" w:left="100" w:right="100"/>
-            </w:pPr>
-            <w:r>
-              <w:rPr>
-                <w:rFonts w:ascii="Arial" w:hAnsi="Arial" w:eastAsia="Arial" w:cs="Arial"/>
-                <w:sz w:val="20"/>
-                <w:szCs w:val="20"/>
-                <w:color w:val="000000"/>
-              </w:rPr>
-              <w:t xml:space="preserve">0.71</w:t>
-            </w:r>
-          </w:p>
-        </w:tc>
-        <w:tc>
-          <w:tcPr>
-            <w:tcBorders>
-              <w:bottom w:val="single" w:sz="4" w:space="0" w:color="666666"/>
-              <w:top w:val="single" w:sz="4" w:space="0" w:color="666666"/>
-            </w:tcBorders>
-            <w:shd w:val="clear" w:color="auto" w:fill="FFFFFF"/>
-            <w:tcMar>
-              <w:top w:w="0" w:type="dxa"/>
-              <w:bottom w:w="0" w:type="dxa"/>
-              <w:left w:w="0" w:type="dxa"/>
-              <w:right w:w="0" w:type="dxa"/>
-            </w:tcMar>
-            <w:vAlign w:val="center"/>
-          </w:tcPr>
-          <w:p>
-            <w:pPr>
-              <w:keepNext/>
-              <w:jc w:val="center"/>
-              <w:spacing w:after="100" w:before="100" w:line="240"/>
-              <w:ind w:firstLine="0" w:left="100" w:right="100"/>
-            </w:pPr>
-            <w:r>
-              <w:rPr>
-                <w:rFonts w:ascii="Arial" w:hAnsi="Arial" w:eastAsia="Arial" w:cs="Arial"/>
-                <w:sz w:val="20"/>
-                <w:szCs w:val="20"/>
-                <w:color w:val="000000"/>
-              </w:rPr>
-              <w:t xml:space="preserve">0.56</w:t>
-            </w:r>
-          </w:p>
-        </w:tc>
-        <w:tc>
-          <w:tcPr>
-            <w:tcBorders>
-              <w:bottom w:val="single" w:sz="4" w:space="0" w:color="666666"/>
-              <w:top w:val="single" w:sz="4" w:space="0" w:color="666666"/>
-              <w:right w:val="single" w:sz="8" w:space="0" w:color="000000"/>
-            </w:tcBorders>
-            <w:shd w:val="clear" w:color="auto" w:fill="FFFFFF"/>
-            <w:tcMar>
-              <w:top w:w="0" w:type="dxa"/>
-              <w:bottom w:w="0" w:type="dxa"/>
-              <w:left w:w="0" w:type="dxa"/>
-              <w:right w:w="0" w:type="dxa"/>
-            </w:tcMar>
-            <w:vAlign w:val="center"/>
-          </w:tcPr>
-          <w:p>
-            <w:pPr>
-              <w:keepNext/>
-              <w:jc w:val="center"/>
-              <w:spacing w:after="100" w:before="100" w:line="240"/>
-              <w:ind w:firstLine="0" w:left="100" w:right="100"/>
-            </w:pPr>
-            <w:r>
-              <w:rPr>
-                <w:rFonts w:ascii="Arial" w:hAnsi="Arial" w:eastAsia="Arial" w:cs="Arial"/>
-                <w:sz w:val="20"/>
-                <w:szCs w:val="20"/>
-                <w:color w:val="000000"/>
-              </w:rPr>
-              <w:t xml:space="preserve">0.63</w:t>
             </w:r>
           </w:p>
         </w:tc>
@@ -11166,73 +11166,73 @@
                 <w:szCs w:val="20"/>
                 <w:color w:val="000000"/>
               </w:rPr>
-              <w:t xml:space="preserve">0.63</w:t>
-            </w:r>
-          </w:p>
-        </w:tc>
-        <w:tc>
-          <w:tcPr>
-            <w:tcBorders>
-              <w:bottom w:val="single" w:sz="4" w:space="0" w:color="666666"/>
-              <w:top w:val="single" w:sz="4" w:space="0" w:color="666666"/>
-            </w:tcBorders>
-            <w:shd w:val="clear" w:color="auto" w:fill="FFFFFF"/>
-            <w:tcMar>
-              <w:top w:w="0" w:type="dxa"/>
-              <w:bottom w:w="0" w:type="dxa"/>
-              <w:left w:w="0" w:type="dxa"/>
-              <w:right w:w="0" w:type="dxa"/>
-            </w:tcMar>
-            <w:vAlign w:val="center"/>
-          </w:tcPr>
-          <w:p>
-            <w:pPr>
-              <w:keepNext/>
-              <w:jc w:val="center"/>
-              <w:spacing w:after="100" w:before="100" w:line="240"/>
-              <w:ind w:firstLine="0" w:left="100" w:right="100"/>
-            </w:pPr>
-            <w:r>
-              <w:rPr>
-                <w:rFonts w:ascii="Arial" w:hAnsi="Arial" w:eastAsia="Arial" w:cs="Arial"/>
-                <w:sz w:val="20"/>
-                <w:szCs w:val="20"/>
-                <w:color w:val="000000"/>
-              </w:rPr>
-              <w:t xml:space="preserve">0.44</w:t>
-            </w:r>
-          </w:p>
-        </w:tc>
-        <w:tc>
-          <w:tcPr>
-            <w:tcBorders>
-              <w:bottom w:val="single" w:sz="4" w:space="0" w:color="666666"/>
-              <w:top w:val="single" w:sz="4" w:space="0" w:color="666666"/>
-            </w:tcBorders>
-            <w:shd w:val="clear" w:color="auto" w:fill="FFFFFF"/>
-            <w:tcMar>
-              <w:top w:w="0" w:type="dxa"/>
-              <w:bottom w:w="0" w:type="dxa"/>
-              <w:left w:w="0" w:type="dxa"/>
-              <w:right w:w="0" w:type="dxa"/>
-            </w:tcMar>
-            <w:vAlign w:val="center"/>
-          </w:tcPr>
-          <w:p>
-            <w:pPr>
-              <w:keepNext/>
-              <w:jc w:val="center"/>
-              <w:spacing w:after="100" w:before="100" w:line="240"/>
-              <w:ind w:firstLine="0" w:left="100" w:right="100"/>
-            </w:pPr>
-            <w:r>
-              <w:rPr>
-                <w:rFonts w:ascii="Arial" w:hAnsi="Arial" w:eastAsia="Arial" w:cs="Arial"/>
-                <w:sz w:val="20"/>
-                <w:szCs w:val="20"/>
-                <w:color w:val="000000"/>
-              </w:rPr>
-              <w:t xml:space="preserve">0.66</w:t>
+              <w:t xml:space="preserve">0.57</w:t>
+            </w:r>
+          </w:p>
+        </w:tc>
+        <w:tc>
+          <w:tcPr>
+            <w:tcBorders>
+              <w:bottom w:val="single" w:sz="4" w:space="0" w:color="666666"/>
+              <w:top w:val="single" w:sz="4" w:space="0" w:color="666666"/>
+            </w:tcBorders>
+            <w:shd w:val="clear" w:color="auto" w:fill="FFFFFF"/>
+            <w:tcMar>
+              <w:top w:w="0" w:type="dxa"/>
+              <w:bottom w:w="0" w:type="dxa"/>
+              <w:left w:w="0" w:type="dxa"/>
+              <w:right w:w="0" w:type="dxa"/>
+            </w:tcMar>
+            <w:vAlign w:val="center"/>
+          </w:tcPr>
+          <w:p>
+            <w:pPr>
+              <w:keepNext/>
+              <w:jc w:val="center"/>
+              <w:spacing w:after="100" w:before="100" w:line="240"/>
+              <w:ind w:firstLine="0" w:left="100" w:right="100"/>
+            </w:pPr>
+            <w:r>
+              <w:rPr>
+                <w:rFonts w:ascii="Arial" w:hAnsi="Arial" w:eastAsia="Arial" w:cs="Arial"/>
+                <w:sz w:val="20"/>
+                <w:szCs w:val="20"/>
+                <w:color w:val="000000"/>
+              </w:rPr>
+              <w:t xml:space="preserve">0.76</w:t>
+            </w:r>
+          </w:p>
+        </w:tc>
+        <w:tc>
+          <w:tcPr>
+            <w:tcBorders>
+              <w:bottom w:val="single" w:sz="4" w:space="0" w:color="666666"/>
+              <w:top w:val="single" w:sz="4" w:space="0" w:color="666666"/>
+            </w:tcBorders>
+            <w:shd w:val="clear" w:color="auto" w:fill="FFFFFF"/>
+            <w:tcMar>
+              <w:top w:w="0" w:type="dxa"/>
+              <w:bottom w:w="0" w:type="dxa"/>
+              <w:left w:w="0" w:type="dxa"/>
+              <w:right w:w="0" w:type="dxa"/>
+            </w:tcMar>
+            <w:vAlign w:val="center"/>
+          </w:tcPr>
+          <w:p>
+            <w:pPr>
+              <w:keepNext/>
+              <w:jc w:val="center"/>
+              <w:spacing w:after="100" w:before="100" w:line="240"/>
+              <w:ind w:firstLine="0" w:left="100" w:right="100"/>
+            </w:pPr>
+            <w:r>
+              <w:rPr>
+                <w:rFonts w:ascii="Arial" w:hAnsi="Arial" w:eastAsia="Arial" w:cs="Arial"/>
+                <w:sz w:val="20"/>
+                <w:szCs w:val="20"/>
+                <w:color w:val="000000"/>
+              </w:rPr>
+              <w:t xml:space="preserve">0.54</w:t>
             </w:r>
           </w:p>
         </w:tc>
@@ -11266,7 +11266,7 @@
                 <w:szCs w:val="20"/>
                 <w:color w:val="000000"/>
               </w:rPr>
-              <w:t xml:space="preserve">0.64</w:t>
+              <w:t xml:space="preserve">0.56</w:t>
             </w:r>
           </w:p>
         </w:tc>
@@ -11846,73 +11846,73 @@
                 <w:szCs w:val="20"/>
                 <w:color w:val="000000"/>
               </w:rPr>
-              <w:t xml:space="preserve">0.41</w:t>
-            </w:r>
-          </w:p>
-        </w:tc>
-        <w:tc>
-          <w:tcPr>
-            <w:tcBorders>
-              <w:bottom w:val="single" w:sz="4" w:space="0" w:color="666666"/>
-              <w:top w:val="single" w:sz="4" w:space="0" w:color="666666"/>
-            </w:tcBorders>
-            <w:shd w:val="clear" w:color="auto" w:fill="FFFFFF"/>
-            <w:tcMar>
-              <w:top w:w="0" w:type="dxa"/>
-              <w:bottom w:w="0" w:type="dxa"/>
-              <w:left w:w="0" w:type="dxa"/>
-              <w:right w:w="0" w:type="dxa"/>
-            </w:tcMar>
-            <w:vAlign w:val="center"/>
-          </w:tcPr>
-          <w:p>
-            <w:pPr>
-              <w:keepNext/>
-              <w:jc w:val="center"/>
-              <w:spacing w:after="100" w:before="100" w:line="240"/>
-              <w:ind w:firstLine="0" w:left="100" w:right="100"/>
-            </w:pPr>
-            <w:r>
-              <w:rPr>
-                <w:rFonts w:ascii="Arial" w:hAnsi="Arial" w:eastAsia="Arial" w:cs="Arial"/>
-                <w:sz w:val="20"/>
-                <w:szCs w:val="20"/>
-                <w:color w:val="000000"/>
-              </w:rPr>
-              <w:t xml:space="preserve">0.61</w:t>
-            </w:r>
-          </w:p>
-        </w:tc>
-        <w:tc>
-          <w:tcPr>
-            <w:tcBorders>
-              <w:bottom w:val="single" w:sz="4" w:space="0" w:color="666666"/>
-              <w:top w:val="single" w:sz="4" w:space="0" w:color="666666"/>
-            </w:tcBorders>
-            <w:shd w:val="clear" w:color="auto" w:fill="FFFFFF"/>
-            <w:tcMar>
-              <w:top w:w="0" w:type="dxa"/>
-              <w:bottom w:w="0" w:type="dxa"/>
-              <w:left w:w="0" w:type="dxa"/>
-              <w:right w:w="0" w:type="dxa"/>
-            </w:tcMar>
-            <w:vAlign w:val="center"/>
-          </w:tcPr>
-          <w:p>
-            <w:pPr>
-              <w:keepNext/>
-              <w:jc w:val="center"/>
-              <w:spacing w:after="100" w:before="100" w:line="240"/>
-              <w:ind w:firstLine="0" w:left="100" w:right="100"/>
-            </w:pPr>
-            <w:r>
-              <w:rPr>
-                <w:rFonts w:ascii="Arial" w:hAnsi="Arial" w:eastAsia="Arial" w:cs="Arial"/>
-                <w:sz w:val="20"/>
-                <w:szCs w:val="20"/>
-                <w:color w:val="000000"/>
-              </w:rPr>
-              <w:t xml:space="preserve">0.61</w:t>
+              <w:t xml:space="preserve">0.79</w:t>
+            </w:r>
+          </w:p>
+        </w:tc>
+        <w:tc>
+          <w:tcPr>
+            <w:tcBorders>
+              <w:bottom w:val="single" w:sz="4" w:space="0" w:color="666666"/>
+              <w:top w:val="single" w:sz="4" w:space="0" w:color="666666"/>
+            </w:tcBorders>
+            <w:shd w:val="clear" w:color="auto" w:fill="FFFFFF"/>
+            <w:tcMar>
+              <w:top w:w="0" w:type="dxa"/>
+              <w:bottom w:w="0" w:type="dxa"/>
+              <w:left w:w="0" w:type="dxa"/>
+              <w:right w:w="0" w:type="dxa"/>
+            </w:tcMar>
+            <w:vAlign w:val="center"/>
+          </w:tcPr>
+          <w:p>
+            <w:pPr>
+              <w:keepNext/>
+              <w:jc w:val="center"/>
+              <w:spacing w:after="100" w:before="100" w:line="240"/>
+              <w:ind w:firstLine="0" w:left="100" w:right="100"/>
+            </w:pPr>
+            <w:r>
+              <w:rPr>
+                <w:rFonts w:ascii="Arial" w:hAnsi="Arial" w:eastAsia="Arial" w:cs="Arial"/>
+                <w:sz w:val="20"/>
+                <w:szCs w:val="20"/>
+                <w:color w:val="000000"/>
+              </w:rPr>
+              <w:t xml:space="preserve">0.59</w:t>
+            </w:r>
+          </w:p>
+        </w:tc>
+        <w:tc>
+          <w:tcPr>
+            <w:tcBorders>
+              <w:bottom w:val="single" w:sz="4" w:space="0" w:color="666666"/>
+              <w:top w:val="single" w:sz="4" w:space="0" w:color="666666"/>
+            </w:tcBorders>
+            <w:shd w:val="clear" w:color="auto" w:fill="FFFFFF"/>
+            <w:tcMar>
+              <w:top w:w="0" w:type="dxa"/>
+              <w:bottom w:w="0" w:type="dxa"/>
+              <w:left w:w="0" w:type="dxa"/>
+              <w:right w:w="0" w:type="dxa"/>
+            </w:tcMar>
+            <w:vAlign w:val="center"/>
+          </w:tcPr>
+          <w:p>
+            <w:pPr>
+              <w:keepNext/>
+              <w:jc w:val="center"/>
+              <w:spacing w:after="100" w:before="100" w:line="240"/>
+              <w:ind w:firstLine="0" w:left="100" w:right="100"/>
+            </w:pPr>
+            <w:r>
+              <w:rPr>
+                <w:rFonts w:ascii="Arial" w:hAnsi="Arial" w:eastAsia="Arial" w:cs="Arial"/>
+                <w:sz w:val="20"/>
+                <w:szCs w:val="20"/>
+                <w:color w:val="000000"/>
+              </w:rPr>
+              <w:t xml:space="preserve">0.59</w:t>
             </w:r>
           </w:p>
         </w:tc>
@@ -11946,7 +11946,7 @@
                 <w:szCs w:val="20"/>
                 <w:color w:val="000000"/>
               </w:rPr>
-              <w:t xml:space="preserve">0.52</w:t>
+              <w:t xml:space="preserve">0.68</w:t>
             </w:r>
           </w:p>
         </w:tc>
@@ -11980,7 +11980,7 @@
                 <w:szCs w:val="20"/>
                 <w:color w:val="000000"/>
               </w:rPr>
-              <w:t xml:space="preserve">0.63</w:t>
+              <w:t xml:space="preserve">0.57</w:t>
             </w:r>
           </w:p>
         </w:tc>
@@ -12526,73 +12526,73 @@
                 <w:szCs w:val="20"/>
                 <w:color w:val="000000"/>
               </w:rPr>
-              <w:t xml:space="preserve">0.49</w:t>
-            </w:r>
-          </w:p>
-        </w:tc>
-        <w:tc>
-          <w:tcPr>
-            <w:tcBorders>
-              <w:bottom w:val="single" w:sz="4" w:space="0" w:color="666666"/>
-              <w:top w:val="single" w:sz="4" w:space="0" w:color="666666"/>
-            </w:tcBorders>
-            <w:shd w:val="clear" w:color="auto" w:fill="FFFFFF"/>
-            <w:tcMar>
-              <w:top w:w="0" w:type="dxa"/>
-              <w:bottom w:w="0" w:type="dxa"/>
-              <w:left w:w="0" w:type="dxa"/>
-              <w:right w:w="0" w:type="dxa"/>
-            </w:tcMar>
-            <w:vAlign w:val="center"/>
-          </w:tcPr>
-          <w:p>
-            <w:pPr>
-              <w:keepNext/>
-              <w:jc w:val="center"/>
-              <w:spacing w:after="100" w:before="100" w:line="240"/>
-              <w:ind w:firstLine="0" w:left="100" w:right="100"/>
-            </w:pPr>
-            <w:r>
-              <w:rPr>
-                <w:rFonts w:ascii="Arial" w:hAnsi="Arial" w:eastAsia="Arial" w:cs="Arial"/>
-                <w:sz w:val="20"/>
-                <w:szCs w:val="20"/>
-                <w:color w:val="000000"/>
-              </w:rPr>
-              <w:t xml:space="preserve">0.42</w:t>
-            </w:r>
-          </w:p>
-        </w:tc>
-        <w:tc>
-          <w:tcPr>
-            <w:tcBorders>
-              <w:bottom w:val="single" w:sz="4" w:space="0" w:color="666666"/>
-              <w:top w:val="single" w:sz="4" w:space="0" w:color="666666"/>
-            </w:tcBorders>
-            <w:shd w:val="clear" w:color="auto" w:fill="FFFFFF"/>
-            <w:tcMar>
-              <w:top w:w="0" w:type="dxa"/>
-              <w:bottom w:w="0" w:type="dxa"/>
-              <w:left w:w="0" w:type="dxa"/>
-              <w:right w:w="0" w:type="dxa"/>
-            </w:tcMar>
-            <w:vAlign w:val="center"/>
-          </w:tcPr>
-          <w:p>
-            <w:pPr>
-              <w:keepNext/>
-              <w:jc w:val="center"/>
-              <w:spacing w:after="100" w:before="100" w:line="240"/>
-              <w:ind w:firstLine="0" w:left="100" w:right="100"/>
-            </w:pPr>
-            <w:r>
-              <w:rPr>
-                <w:rFonts w:ascii="Arial" w:hAnsi="Arial" w:eastAsia="Arial" w:cs="Arial"/>
-                <w:sz w:val="20"/>
-                <w:szCs w:val="20"/>
-                <w:color w:val="000000"/>
-              </w:rPr>
-              <w:t xml:space="preserve">0.46</w:t>
+              <w:t xml:space="preserve">0.71</w:t>
+            </w:r>
+          </w:p>
+        </w:tc>
+        <w:tc>
+          <w:tcPr>
+            <w:tcBorders>
+              <w:bottom w:val="single" w:sz="4" w:space="0" w:color="666666"/>
+              <w:top w:val="single" w:sz="4" w:space="0" w:color="666666"/>
+            </w:tcBorders>
+            <w:shd w:val="clear" w:color="auto" w:fill="FFFFFF"/>
+            <w:tcMar>
+              <w:top w:w="0" w:type="dxa"/>
+              <w:bottom w:w="0" w:type="dxa"/>
+              <w:left w:w="0" w:type="dxa"/>
+              <w:right w:w="0" w:type="dxa"/>
+            </w:tcMar>
+            <w:vAlign w:val="center"/>
+          </w:tcPr>
+          <w:p>
+            <w:pPr>
+              <w:keepNext/>
+              <w:jc w:val="center"/>
+              <w:spacing w:after="100" w:before="100" w:line="240"/>
+              <w:ind w:firstLine="0" w:left="100" w:right="100"/>
+            </w:pPr>
+            <w:r>
+              <w:rPr>
+                <w:rFonts w:ascii="Arial" w:hAnsi="Arial" w:eastAsia="Arial" w:cs="Arial"/>
+                <w:sz w:val="20"/>
+                <w:szCs w:val="20"/>
+                <w:color w:val="000000"/>
+              </w:rPr>
+              <w:t xml:space="preserve">0.78</w:t>
+            </w:r>
+          </w:p>
+        </w:tc>
+        <w:tc>
+          <w:tcPr>
+            <w:tcBorders>
+              <w:bottom w:val="single" w:sz="4" w:space="0" w:color="666666"/>
+              <w:top w:val="single" w:sz="4" w:space="0" w:color="666666"/>
+            </w:tcBorders>
+            <w:shd w:val="clear" w:color="auto" w:fill="FFFFFF"/>
+            <w:tcMar>
+              <w:top w:w="0" w:type="dxa"/>
+              <w:bottom w:w="0" w:type="dxa"/>
+              <w:left w:w="0" w:type="dxa"/>
+              <w:right w:w="0" w:type="dxa"/>
+            </w:tcMar>
+            <w:vAlign w:val="center"/>
+          </w:tcPr>
+          <w:p>
+            <w:pPr>
+              <w:keepNext/>
+              <w:jc w:val="center"/>
+              <w:spacing w:after="100" w:before="100" w:line="240"/>
+              <w:ind w:firstLine="0" w:left="100" w:right="100"/>
+            </w:pPr>
+            <w:r>
+              <w:rPr>
+                <w:rFonts w:ascii="Arial" w:hAnsi="Arial" w:eastAsia="Arial" w:cs="Arial"/>
+                <w:sz w:val="20"/>
+                <w:szCs w:val="20"/>
+                <w:color w:val="000000"/>
+              </w:rPr>
+              <w:t xml:space="preserve">0.74</w:t>
             </w:r>
           </w:p>
         </w:tc>
@@ -12626,7 +12626,7 @@
                 <w:szCs w:val="20"/>
                 <w:color w:val="000000"/>
               </w:rPr>
-              <w:t xml:space="preserve">0.64</w:t>
+              <w:t xml:space="preserve">0.56</w:t>
             </w:r>
           </w:p>
         </w:tc>
@@ -12660,7 +12660,7 @@
                 <w:szCs w:val="20"/>
                 <w:color w:val="000000"/>
               </w:rPr>
-              <w:t xml:space="preserve">0.69</w:t>
+              <w:t xml:space="preserve">0.51</w:t>
             </w:r>
           </w:p>
         </w:tc>
@@ -13206,73 +13206,73 @@
                 <w:szCs w:val="20"/>
                 <w:color w:val="000000"/>
               </w:rPr>
-              <w:t xml:space="preserve">0.43</w:t>
-            </w:r>
-          </w:p>
-        </w:tc>
-        <w:tc>
-          <w:tcPr>
-            <w:tcBorders>
-              <w:bottom w:val="single" w:sz="4" w:space="0" w:color="666666"/>
-              <w:top w:val="single" w:sz="4" w:space="0" w:color="666666"/>
-            </w:tcBorders>
-            <w:shd w:val="clear" w:color="auto" w:fill="FFFFFF"/>
-            <w:tcMar>
-              <w:top w:w="0" w:type="dxa"/>
-              <w:bottom w:w="0" w:type="dxa"/>
-              <w:left w:w="0" w:type="dxa"/>
-              <w:right w:w="0" w:type="dxa"/>
-            </w:tcMar>
-            <w:vAlign w:val="center"/>
-          </w:tcPr>
-          <w:p>
-            <w:pPr>
-              <w:keepNext/>
-              <w:jc w:val="center"/>
-              <w:spacing w:after="100" w:before="100" w:line="240"/>
-              <w:ind w:firstLine="0" w:left="100" w:right="100"/>
-            </w:pPr>
-            <w:r>
-              <w:rPr>
-                <w:rFonts w:ascii="Arial" w:hAnsi="Arial" w:eastAsia="Arial" w:cs="Arial"/>
-                <w:sz w:val="20"/>
-                <w:szCs w:val="20"/>
-                <w:color w:val="000000"/>
-              </w:rPr>
-              <w:t xml:space="preserve">0.66</w:t>
-            </w:r>
-          </w:p>
-        </w:tc>
-        <w:tc>
-          <w:tcPr>
-            <w:tcBorders>
-              <w:bottom w:val="single" w:sz="4" w:space="0" w:color="666666"/>
-              <w:top w:val="single" w:sz="4" w:space="0" w:color="666666"/>
-            </w:tcBorders>
-            <w:shd w:val="clear" w:color="auto" w:fill="FFFFFF"/>
-            <w:tcMar>
-              <w:top w:w="0" w:type="dxa"/>
-              <w:bottom w:w="0" w:type="dxa"/>
-              <w:left w:w="0" w:type="dxa"/>
-              <w:right w:w="0" w:type="dxa"/>
-            </w:tcMar>
-            <w:vAlign w:val="center"/>
-          </w:tcPr>
-          <w:p>
-            <w:pPr>
-              <w:keepNext/>
-              <w:jc w:val="center"/>
-              <w:spacing w:after="100" w:before="100" w:line="240"/>
-              <w:ind w:firstLine="0" w:left="100" w:right="100"/>
-            </w:pPr>
-            <w:r>
-              <w:rPr>
-                <w:rFonts w:ascii="Arial" w:hAnsi="Arial" w:eastAsia="Arial" w:cs="Arial"/>
-                <w:sz w:val="20"/>
-                <w:szCs w:val="20"/>
-                <w:color w:val="000000"/>
-              </w:rPr>
-              <w:t xml:space="preserve">0.71</w:t>
+              <w:t xml:space="preserve">0.77</w:t>
+            </w:r>
+          </w:p>
+        </w:tc>
+        <w:tc>
+          <w:tcPr>
+            <w:tcBorders>
+              <w:bottom w:val="single" w:sz="4" w:space="0" w:color="666666"/>
+              <w:top w:val="single" w:sz="4" w:space="0" w:color="666666"/>
+            </w:tcBorders>
+            <w:shd w:val="clear" w:color="auto" w:fill="FFFFFF"/>
+            <w:tcMar>
+              <w:top w:w="0" w:type="dxa"/>
+              <w:bottom w:w="0" w:type="dxa"/>
+              <w:left w:w="0" w:type="dxa"/>
+              <w:right w:w="0" w:type="dxa"/>
+            </w:tcMar>
+            <w:vAlign w:val="center"/>
+          </w:tcPr>
+          <w:p>
+            <w:pPr>
+              <w:keepNext/>
+              <w:jc w:val="center"/>
+              <w:spacing w:after="100" w:before="100" w:line="240"/>
+              <w:ind w:firstLine="0" w:left="100" w:right="100"/>
+            </w:pPr>
+            <w:r>
+              <w:rPr>
+                <w:rFonts w:ascii="Arial" w:hAnsi="Arial" w:eastAsia="Arial" w:cs="Arial"/>
+                <w:sz w:val="20"/>
+                <w:szCs w:val="20"/>
+                <w:color w:val="000000"/>
+              </w:rPr>
+              <w:t xml:space="preserve">0.54</w:t>
+            </w:r>
+          </w:p>
+        </w:tc>
+        <w:tc>
+          <w:tcPr>
+            <w:tcBorders>
+              <w:bottom w:val="single" w:sz="4" w:space="0" w:color="666666"/>
+              <w:top w:val="single" w:sz="4" w:space="0" w:color="666666"/>
+            </w:tcBorders>
+            <w:shd w:val="clear" w:color="auto" w:fill="FFFFFF"/>
+            <w:tcMar>
+              <w:top w:w="0" w:type="dxa"/>
+              <w:bottom w:w="0" w:type="dxa"/>
+              <w:left w:w="0" w:type="dxa"/>
+              <w:right w:w="0" w:type="dxa"/>
+            </w:tcMar>
+            <w:vAlign w:val="center"/>
+          </w:tcPr>
+          <w:p>
+            <w:pPr>
+              <w:keepNext/>
+              <w:jc w:val="center"/>
+              <w:spacing w:after="100" w:before="100" w:line="240"/>
+              <w:ind w:firstLine="0" w:left="100" w:right="100"/>
+            </w:pPr>
+            <w:r>
+              <w:rPr>
+                <w:rFonts w:ascii="Arial" w:hAnsi="Arial" w:eastAsia="Arial" w:cs="Arial"/>
+                <w:sz w:val="20"/>
+                <w:szCs w:val="20"/>
+                <w:color w:val="000000"/>
+              </w:rPr>
+              <w:t xml:space="preserve">0.49</w:t>
             </w:r>
           </w:p>
         </w:tc>
@@ -13306,7 +13306,7 @@
                 <w:szCs w:val="20"/>
                 <w:color w:val="000000"/>
               </w:rPr>
-              <w:t xml:space="preserve">0.51</w:t>
+              <w:t xml:space="preserve">0.69</w:t>
             </w:r>
           </w:p>
         </w:tc>
@@ -13340,7 +13340,7 @@
                 <w:szCs w:val="20"/>
                 <w:color w:val="000000"/>
               </w:rPr>
-              <w:t xml:space="preserve">0.51</w:t>
+              <w:t xml:space="preserve">0.69</w:t>
             </w:r>
           </w:p>
         </w:tc>
@@ -13886,6 +13886,106 @@
                 <w:szCs w:val="20"/>
                 <w:color w:val="000000"/>
               </w:rPr>
+              <w:t xml:space="preserve">0.68</w:t>
+            </w:r>
+          </w:p>
+        </w:tc>
+        <w:tc>
+          <w:tcPr>
+            <w:tcBorders>
+              <w:bottom w:val="single" w:sz="4" w:space="0" w:color="666666"/>
+              <w:top w:val="single" w:sz="4" w:space="0" w:color="666666"/>
+            </w:tcBorders>
+            <w:shd w:val="clear" w:color="auto" w:fill="FFFFFF"/>
+            <w:tcMar>
+              <w:top w:w="0" w:type="dxa"/>
+              <w:bottom w:w="0" w:type="dxa"/>
+              <w:left w:w="0" w:type="dxa"/>
+              <w:right w:w="0" w:type="dxa"/>
+            </w:tcMar>
+            <w:vAlign w:val="center"/>
+          </w:tcPr>
+          <w:p>
+            <w:pPr>
+              <w:keepNext/>
+              <w:jc w:val="center"/>
+              <w:spacing w:after="100" w:before="100" w:line="240"/>
+              <w:ind w:firstLine="0" w:left="100" w:right="100"/>
+            </w:pPr>
+            <w:r>
+              <w:rPr>
+                <w:rFonts w:ascii="Arial" w:hAnsi="Arial" w:eastAsia="Arial" w:cs="Arial"/>
+                <w:sz w:val="20"/>
+                <w:szCs w:val="20"/>
+                <w:color w:val="000000"/>
+              </w:rPr>
+              <w:t xml:space="preserve">0.71</w:t>
+            </w:r>
+          </w:p>
+        </w:tc>
+        <w:tc>
+          <w:tcPr>
+            <w:tcBorders>
+              <w:bottom w:val="single" w:sz="4" w:space="0" w:color="666666"/>
+              <w:top w:val="single" w:sz="4" w:space="0" w:color="666666"/>
+            </w:tcBorders>
+            <w:shd w:val="clear" w:color="auto" w:fill="FFFFFF"/>
+            <w:tcMar>
+              <w:top w:w="0" w:type="dxa"/>
+              <w:bottom w:w="0" w:type="dxa"/>
+              <w:left w:w="0" w:type="dxa"/>
+              <w:right w:w="0" w:type="dxa"/>
+            </w:tcMar>
+            <w:vAlign w:val="center"/>
+          </w:tcPr>
+          <w:p>
+            <w:pPr>
+              <w:keepNext/>
+              <w:jc w:val="center"/>
+              <w:spacing w:after="100" w:before="100" w:line="240"/>
+              <w:ind w:firstLine="0" w:left="100" w:right="100"/>
+            </w:pPr>
+            <w:r>
+              <w:rPr>
+                <w:rFonts w:ascii="Arial" w:hAnsi="Arial" w:eastAsia="Arial" w:cs="Arial"/>
+                <w:sz w:val="20"/>
+                <w:szCs w:val="20"/>
+                <w:color w:val="000000"/>
+              </w:rPr>
+              <w:t xml:space="preserve">0.60</w:t>
+            </w:r>
+          </w:p>
+        </w:tc>
+        <w:tc>
+          <w:tcPr>
+            <w:tcBorders>
+              <w:bottom w:val="single" w:sz="4" w:space="0" w:color="666666"/>
+              <w:top w:val="single" w:sz="4" w:space="0" w:color="666666"/>
+              <w:right w:val="single" w:sz="8" w:space="0" w:color="000000"/>
+            </w:tcBorders>
+            <w:shd w:val="clear" w:color="auto" w:fill="FFFFFF"/>
+            <w:tcMar>
+              <w:top w:w="0" w:type="dxa"/>
+              <w:bottom w:w="0" w:type="dxa"/>
+              <w:left w:w="0" w:type="dxa"/>
+              <w:right w:w="0" w:type="dxa"/>
+            </w:tcMar>
+            <w:vAlign w:val="center"/>
+          </w:tcPr>
+          <w:p>
+            <w:pPr>
+              <w:keepNext/>
+              <w:jc w:val="center"/>
+              <w:spacing w:after="100" w:before="100" w:line="240"/>
+              <w:ind w:firstLine="0" w:left="100" w:right="100"/>
+            </w:pPr>
+            <w:r>
+              <w:rPr>
+                <w:rFonts w:ascii="Arial" w:hAnsi="Arial" w:eastAsia="Arial" w:cs="Arial"/>
+                <w:sz w:val="20"/>
+                <w:szCs w:val="20"/>
+                <w:color w:val="000000"/>
+              </w:rPr>
               <w:t xml:space="preserve">0.52</w:t>
             </w:r>
           </w:p>
@@ -13895,106 +13995,6 @@
             <w:tcBorders>
               <w:bottom w:val="single" w:sz="4" w:space="0" w:color="666666"/>
               <w:top w:val="single" w:sz="4" w:space="0" w:color="666666"/>
-            </w:tcBorders>
-            <w:shd w:val="clear" w:color="auto" w:fill="FFFFFF"/>
-            <w:tcMar>
-              <w:top w:w="0" w:type="dxa"/>
-              <w:bottom w:w="0" w:type="dxa"/>
-              <w:left w:w="0" w:type="dxa"/>
-              <w:right w:w="0" w:type="dxa"/>
-            </w:tcMar>
-            <w:vAlign w:val="center"/>
-          </w:tcPr>
-          <w:p>
-            <w:pPr>
-              <w:keepNext/>
-              <w:jc w:val="center"/>
-              <w:spacing w:after="100" w:before="100" w:line="240"/>
-              <w:ind w:firstLine="0" w:left="100" w:right="100"/>
-            </w:pPr>
-            <w:r>
-              <w:rPr>
-                <w:rFonts w:ascii="Arial" w:hAnsi="Arial" w:eastAsia="Arial" w:cs="Arial"/>
-                <w:sz w:val="20"/>
-                <w:szCs w:val="20"/>
-                <w:color w:val="000000"/>
-              </w:rPr>
-              <w:t xml:space="preserve">0.49</w:t>
-            </w:r>
-          </w:p>
-        </w:tc>
-        <w:tc>
-          <w:tcPr>
-            <w:tcBorders>
-              <w:bottom w:val="single" w:sz="4" w:space="0" w:color="666666"/>
-              <w:top w:val="single" w:sz="4" w:space="0" w:color="666666"/>
-            </w:tcBorders>
-            <w:shd w:val="clear" w:color="auto" w:fill="FFFFFF"/>
-            <w:tcMar>
-              <w:top w:w="0" w:type="dxa"/>
-              <w:bottom w:w="0" w:type="dxa"/>
-              <w:left w:w="0" w:type="dxa"/>
-              <w:right w:w="0" w:type="dxa"/>
-            </w:tcMar>
-            <w:vAlign w:val="center"/>
-          </w:tcPr>
-          <w:p>
-            <w:pPr>
-              <w:keepNext/>
-              <w:jc w:val="center"/>
-              <w:spacing w:after="100" w:before="100" w:line="240"/>
-              <w:ind w:firstLine="0" w:left="100" w:right="100"/>
-            </w:pPr>
-            <w:r>
-              <w:rPr>
-                <w:rFonts w:ascii="Arial" w:hAnsi="Arial" w:eastAsia="Arial" w:cs="Arial"/>
-                <w:sz w:val="20"/>
-                <w:szCs w:val="20"/>
-                <w:color w:val="000000"/>
-              </w:rPr>
-              <w:t xml:space="preserve">0.60</w:t>
-            </w:r>
-          </w:p>
-        </w:tc>
-        <w:tc>
-          <w:tcPr>
-            <w:tcBorders>
-              <w:bottom w:val="single" w:sz="4" w:space="0" w:color="666666"/>
-              <w:top w:val="single" w:sz="4" w:space="0" w:color="666666"/>
-              <w:right w:val="single" w:sz="8" w:space="0" w:color="000000"/>
-            </w:tcBorders>
-            <w:shd w:val="clear" w:color="auto" w:fill="FFFFFF"/>
-            <w:tcMar>
-              <w:top w:w="0" w:type="dxa"/>
-              <w:bottom w:w="0" w:type="dxa"/>
-              <w:left w:w="0" w:type="dxa"/>
-              <w:right w:w="0" w:type="dxa"/>
-            </w:tcMar>
-            <w:vAlign w:val="center"/>
-          </w:tcPr>
-          <w:p>
-            <w:pPr>
-              <w:keepNext/>
-              <w:jc w:val="center"/>
-              <w:spacing w:after="100" w:before="100" w:line="240"/>
-              <w:ind w:firstLine="0" w:left="100" w:right="100"/>
-            </w:pPr>
-            <w:r>
-              <w:rPr>
-                <w:rFonts w:ascii="Arial" w:hAnsi="Arial" w:eastAsia="Arial" w:cs="Arial"/>
-                <w:sz w:val="20"/>
-                <w:szCs w:val="20"/>
-                <w:color w:val="000000"/>
-              </w:rPr>
-              <w:t xml:space="preserve">0.68</w:t>
-            </w:r>
-          </w:p>
-        </w:tc>
-        <w:tc>
-          <w:tcPr>
-            <w:tcBorders>
-              <w:bottom w:val="single" w:sz="4" w:space="0" w:color="666666"/>
-              <w:top w:val="single" w:sz="4" w:space="0" w:color="666666"/>
               <w:left w:val="single" w:sz="8" w:space="0" w:color="000000"/>
             </w:tcBorders>
             <w:shd w:val="clear" w:color="auto" w:fill="FFFFFF"/>
@@ -14020,7 +14020,7 @@
                 <w:szCs w:val="20"/>
                 <w:color w:val="000000"/>
               </w:rPr>
-              <w:t xml:space="preserve">0.54</w:t>
+              <w:t xml:space="preserve">0.66</w:t>
             </w:r>
           </w:p>
         </w:tc>
@@ -14566,40 +14566,40 @@
                 <w:szCs w:val="20"/>
                 <w:color w:val="000000"/>
               </w:rPr>
-              <w:t xml:space="preserve">0.52</w:t>
-            </w:r>
-          </w:p>
-        </w:tc>
-        <w:tc>
-          <w:tcPr>
-            <w:tcBorders>
-              <w:bottom w:val="single" w:sz="4" w:space="0" w:color="666666"/>
-              <w:top w:val="single" w:sz="4" w:space="0" w:color="666666"/>
-            </w:tcBorders>
-            <w:shd w:val="clear" w:color="auto" w:fill="FFFFFF"/>
-            <w:tcMar>
-              <w:top w:w="0" w:type="dxa"/>
-              <w:bottom w:w="0" w:type="dxa"/>
-              <w:left w:w="0" w:type="dxa"/>
-              <w:right w:w="0" w:type="dxa"/>
-            </w:tcMar>
-            <w:vAlign w:val="center"/>
-          </w:tcPr>
-          <w:p>
-            <w:pPr>
-              <w:keepNext/>
-              <w:jc w:val="center"/>
-              <w:spacing w:after="100" w:before="100" w:line="240"/>
-              <w:ind w:firstLine="0" w:left="100" w:right="100"/>
-            </w:pPr>
-            <w:r>
-              <w:rPr>
-                <w:rFonts w:ascii="Arial" w:hAnsi="Arial" w:eastAsia="Arial" w:cs="Arial"/>
-                <w:sz w:val="20"/>
-                <w:szCs w:val="20"/>
-                <w:color w:val="000000"/>
-              </w:rPr>
-              <w:t xml:space="preserve">0.67</w:t>
+              <w:t xml:space="preserve">0.68</w:t>
+            </w:r>
+          </w:p>
+        </w:tc>
+        <w:tc>
+          <w:tcPr>
+            <w:tcBorders>
+              <w:bottom w:val="single" w:sz="4" w:space="0" w:color="666666"/>
+              <w:top w:val="single" w:sz="4" w:space="0" w:color="666666"/>
+            </w:tcBorders>
+            <w:shd w:val="clear" w:color="auto" w:fill="FFFFFF"/>
+            <w:tcMar>
+              <w:top w:w="0" w:type="dxa"/>
+              <w:bottom w:w="0" w:type="dxa"/>
+              <w:left w:w="0" w:type="dxa"/>
+              <w:right w:w="0" w:type="dxa"/>
+            </w:tcMar>
+            <w:vAlign w:val="center"/>
+          </w:tcPr>
+          <w:p>
+            <w:pPr>
+              <w:keepNext/>
+              <w:jc w:val="center"/>
+              <w:spacing w:after="100" w:before="100" w:line="240"/>
+              <w:ind w:firstLine="0" w:left="100" w:right="100"/>
+            </w:pPr>
+            <w:r>
+              <w:rPr>
+                <w:rFonts w:ascii="Arial" w:hAnsi="Arial" w:eastAsia="Arial" w:cs="Arial"/>
+                <w:sz w:val="20"/>
+                <w:szCs w:val="20"/>
+                <w:color w:val="000000"/>
+              </w:rPr>
+              <w:t xml:space="preserve">0.53</w:t>
             </w:r>
           </w:p>
         </w:tc>
@@ -14666,7 +14666,7 @@
                 <w:szCs w:val="20"/>
                 <w:color w:val="000000"/>
               </w:rPr>
-              <w:t xml:space="preserve">0.62</w:t>
+              <w:t xml:space="preserve">0.58</w:t>
             </w:r>
           </w:p>
         </w:tc>
@@ -14700,7 +14700,7 @@
                 <w:szCs w:val="20"/>
                 <w:color w:val="000000"/>
               </w:rPr>
-              <w:t xml:space="preserve">0.73</w:t>
+              <w:t xml:space="preserve">0.47</w:t>
             </w:r>
           </w:p>
         </w:tc>
@@ -15246,7 +15246,7 @@
                 <w:szCs w:val="20"/>
                 <w:color w:val="000000"/>
               </w:rPr>
-              <w:t xml:space="preserve">0.50</w:t>
+              <w:t xml:space="preserve">0.70</w:t>
             </w:r>
           </w:p>
         </w:tc>
@@ -15279,7 +15279,7 @@
                 <w:szCs w:val="20"/>
                 <w:color w:val="000000"/>
               </w:rPr>
-              <w:t xml:space="preserve">0.51</w:t>
+              <w:t xml:space="preserve">0.69</w:t>
             </w:r>
           </w:p>
         </w:tc>
@@ -15312,7 +15312,7 @@
                 <w:szCs w:val="20"/>
                 <w:color w:val="000000"/>
               </w:rPr>
-              <w:t xml:space="preserve">0.64</w:t>
+              <w:t xml:space="preserve">0.56</w:t>
             </w:r>
           </w:p>
         </w:tc>
@@ -15346,7 +15346,7 @@
                 <w:szCs w:val="20"/>
                 <w:color w:val="000000"/>
               </w:rPr>
-              <w:t xml:space="preserve">0.62</w:t>
+              <w:t xml:space="preserve">0.58</w:t>
             </w:r>
           </w:p>
         </w:tc>
@@ -15380,7 +15380,7 @@
                 <w:szCs w:val="20"/>
                 <w:color w:val="000000"/>
               </w:rPr>
-              <w:t xml:space="preserve">0.36</w:t>
+              <w:t xml:space="preserve">0.84</w:t>
             </w:r>
           </w:p>
         </w:tc>

</xml_diff>